<commit_message>
Doku um DB Schema und Route-Beschreibung erweitert
</commit_message>
<xml_diff>
--- a/DokuKV_ServiceEngineering3.docx
+++ b/DokuKV_ServiceEngineering3.docx
@@ -1,6 +1,6 @@
 
 <file path=word/document.xml><?xml version="1.0" encoding="utf-8"?>
-<w:document xmlns:ve="http://schemas.openxmlformats.org/markup-compatibility/2006" xmlns:o="urn:schemas-microsoft-com:office:office" xmlns:r="http://schemas.openxmlformats.org/officeDocument/2006/relationships" xmlns:m="http://schemas.openxmlformats.org/officeDocument/2006/math" xmlns:v="urn:schemas-microsoft-com:vml" xmlns:wp="http://schemas.openxmlformats.org/drawingml/2006/wordprocessingDrawing" xmlns:w10="urn:schemas-microsoft-com:office:word" xmlns:w="http://schemas.openxmlformats.org/wordprocessingml/2006/main" xmlns:wne="http://schemas.microsoft.com/office/word/2006/wordml">
+<w:document xmlns:wpc="http://schemas.microsoft.com/office/word/2010/wordprocessingCanvas" xmlns:cx="http://schemas.microsoft.com/office/drawing/2014/chartex" xmlns:cx1="http://schemas.microsoft.com/office/drawing/2015/9/8/chartex" xmlns:cx2="http://schemas.microsoft.com/office/drawing/2015/10/21/chartex" xmlns:mc="http://schemas.openxmlformats.org/markup-compatibility/2006" xmlns:o="urn:schemas-microsoft-com:office:office" xmlns:r="http://schemas.openxmlformats.org/officeDocument/2006/relationships" xmlns:m="http://schemas.openxmlformats.org/officeDocument/2006/math" xmlns:v="urn:schemas-microsoft-com:vml" xmlns:wp14="http://schemas.microsoft.com/office/word/2010/wordprocessingDrawing" xmlns:wp="http://schemas.openxmlformats.org/drawingml/2006/wordprocessingDrawing" xmlns:w10="urn:schemas-microsoft-com:office:word" xmlns:w="http://schemas.openxmlformats.org/wordprocessingml/2006/main" xmlns:w14="http://schemas.microsoft.com/office/word/2010/wordml" xmlns:w15="http://schemas.microsoft.com/office/word/2012/wordml" xmlns:w16se="http://schemas.microsoft.com/office/word/2015/wordml/symex" xmlns:wpg="http://schemas.microsoft.com/office/word/2010/wordprocessingGroup" xmlns:wpi="http://schemas.microsoft.com/office/word/2010/wordprocessingInk" xmlns:wne="http://schemas.microsoft.com/office/word/2006/wordml" xmlns:wps="http://schemas.microsoft.com/office/word/2010/wordprocessingShape" mc:Ignorable="w14 w15 w16se wp14">
   <w:body>
     <w:p>
       <w:pPr>
@@ -670,6 +670,7 @@
           <w:docPartUnique/>
         </w:docPartObj>
       </w:sdtPr>
+      <w:sdtEndPr/>
       <w:sdtContent>
         <w:p>
           <w:pPr>
@@ -724,7 +725,7 @@
             </w:rPr>
             <w:fldChar w:fldCharType="separate"/>
           </w:r>
-          <w:hyperlink w:anchor="_Toc466843393" w:history="1">
+          <w:hyperlink w:anchor="_Toc466919327" w:history="1">
             <w:r>
               <w:rPr>
                 <w:rStyle w:val="Hyperlink"/>
@@ -770,7 +771,7 @@
                 <w:noProof/>
                 <w:webHidden/>
               </w:rPr>
-              <w:instrText xml:space="preserve"> PAGEREF _Toc466843393 \h </w:instrText>
+              <w:instrText xml:space="preserve"> PAGEREF _Toc466919327 \h </w:instrText>
             </w:r>
             <w:r>
               <w:rPr>
@@ -814,7 +815,7 @@
               <w:lang w:val="de-AT" w:eastAsia="de-AT"/>
             </w:rPr>
           </w:pPr>
-          <w:hyperlink w:anchor="_Toc466843394" w:history="1">
+          <w:hyperlink w:anchor="_Toc466919328" w:history="1">
             <w:r>
               <w:rPr>
                 <w:rStyle w:val="Hyperlink"/>
@@ -860,7 +861,7 @@
                 <w:noProof/>
                 <w:webHidden/>
               </w:rPr>
-              <w:instrText xml:space="preserve"> PAGEREF _Toc466843394 \h </w:instrText>
+              <w:instrText xml:space="preserve"> PAGEREF _Toc466919328 \h </w:instrText>
             </w:r>
             <w:r>
               <w:rPr>
@@ -904,7 +905,7 @@
               <w:lang w:val="de-AT" w:eastAsia="de-AT"/>
             </w:rPr>
           </w:pPr>
-          <w:hyperlink w:anchor="_Toc466843395" w:history="1">
+          <w:hyperlink w:anchor="_Toc466919329" w:history="1">
             <w:r>
               <w:rPr>
                 <w:rStyle w:val="Hyperlink"/>
@@ -950,7 +951,7 @@
                 <w:noProof/>
                 <w:webHidden/>
               </w:rPr>
-              <w:instrText xml:space="preserve"> PAGEREF _Toc466843395 \h </w:instrText>
+              <w:instrText xml:space="preserve"> PAGEREF _Toc466919329 \h </w:instrText>
             </w:r>
             <w:r>
               <w:rPr>
@@ -994,7 +995,7 @@
               <w:lang w:val="de-AT" w:eastAsia="de-AT"/>
             </w:rPr>
           </w:pPr>
-          <w:hyperlink w:anchor="_Toc466843396" w:history="1">
+          <w:hyperlink w:anchor="_Toc466919330" w:history="1">
             <w:r>
               <w:rPr>
                 <w:rStyle w:val="Hyperlink"/>
@@ -1040,7 +1041,7 @@
                 <w:noProof/>
                 <w:webHidden/>
               </w:rPr>
-              <w:instrText xml:space="preserve"> PAGEREF _Toc466843396 \h </w:instrText>
+              <w:instrText xml:space="preserve"> PAGEREF _Toc466919330 \h </w:instrText>
             </w:r>
             <w:r>
               <w:rPr>
@@ -1084,7 +1085,7 @@
               <w:lang w:val="de-AT" w:eastAsia="de-AT"/>
             </w:rPr>
           </w:pPr>
-          <w:hyperlink w:anchor="_Toc466843397" w:history="1">
+          <w:hyperlink w:anchor="_Toc466919331" w:history="1">
             <w:r>
               <w:rPr>
                 <w:rStyle w:val="Hyperlink"/>
@@ -1130,7 +1131,7 @@
                 <w:noProof/>
                 <w:webHidden/>
               </w:rPr>
-              <w:instrText xml:space="preserve"> PAGEREF _Toc466843397 \h </w:instrText>
+              <w:instrText xml:space="preserve"> PAGEREF _Toc466919331 \h </w:instrText>
             </w:r>
             <w:r>
               <w:rPr>
@@ -1174,7 +1175,7 @@
               <w:lang w:val="de-AT" w:eastAsia="de-AT"/>
             </w:rPr>
           </w:pPr>
-          <w:hyperlink w:anchor="_Toc466843398" w:history="1">
+          <w:hyperlink w:anchor="_Toc466919332" w:history="1">
             <w:r>
               <w:rPr>
                 <w:rStyle w:val="Hyperlink"/>
@@ -1220,7 +1221,7 @@
                 <w:noProof/>
                 <w:webHidden/>
               </w:rPr>
-              <w:instrText xml:space="preserve"> PAGEREF _Toc466843398 \h </w:instrText>
+              <w:instrText xml:space="preserve"> PAGEREF _Toc466919332 \h </w:instrText>
             </w:r>
             <w:r>
               <w:rPr>
@@ -1264,7 +1265,7 @@
               <w:lang w:val="de-AT" w:eastAsia="de-AT"/>
             </w:rPr>
           </w:pPr>
-          <w:hyperlink w:anchor="_Toc466843399" w:history="1">
+          <w:hyperlink w:anchor="_Toc466919333" w:history="1">
             <w:r>
               <w:rPr>
                 <w:rStyle w:val="Hyperlink"/>
@@ -1310,7 +1311,7 @@
                 <w:noProof/>
                 <w:webHidden/>
               </w:rPr>
-              <w:instrText xml:space="preserve"> PAGEREF _Toc466843399 \h </w:instrText>
+              <w:instrText xml:space="preserve"> PAGEREF _Toc466919333 \h </w:instrText>
             </w:r>
             <w:r>
               <w:rPr>
@@ -1354,7 +1355,7 @@
               <w:lang w:val="de-AT" w:eastAsia="de-AT"/>
             </w:rPr>
           </w:pPr>
-          <w:hyperlink w:anchor="_Toc466843400" w:history="1">
+          <w:hyperlink w:anchor="_Toc466919334" w:history="1">
             <w:r>
               <w:rPr>
                 <w:rStyle w:val="Hyperlink"/>
@@ -1400,7 +1401,7 @@
                 <w:noProof/>
                 <w:webHidden/>
               </w:rPr>
-              <w:instrText xml:space="preserve"> PAGEREF _Toc466843400 \h </w:instrText>
+              <w:instrText xml:space="preserve"> PAGEREF _Toc466919334 \h </w:instrText>
             </w:r>
             <w:r>
               <w:rPr>
@@ -1444,7 +1445,7 @@
               <w:lang w:val="de-AT" w:eastAsia="de-AT"/>
             </w:rPr>
           </w:pPr>
-          <w:hyperlink w:anchor="_Toc466843401" w:history="1">
+          <w:hyperlink w:anchor="_Toc466919335" w:history="1">
             <w:r>
               <w:rPr>
                 <w:rStyle w:val="Hyperlink"/>
@@ -1490,7 +1491,7 @@
                 <w:noProof/>
                 <w:webHidden/>
               </w:rPr>
-              <w:instrText xml:space="preserve"> PAGEREF _Toc466843401 \h </w:instrText>
+              <w:instrText xml:space="preserve"> PAGEREF _Toc466919335 \h </w:instrText>
             </w:r>
             <w:r>
               <w:rPr>
@@ -1534,7 +1535,7 @@
               <w:lang w:val="de-AT" w:eastAsia="de-AT"/>
             </w:rPr>
           </w:pPr>
-          <w:hyperlink w:anchor="_Toc466843402" w:history="1">
+          <w:hyperlink w:anchor="_Toc466919336" w:history="1">
             <w:r>
               <w:rPr>
                 <w:rStyle w:val="Hyperlink"/>
@@ -1580,7 +1581,7 @@
                 <w:noProof/>
                 <w:webHidden/>
               </w:rPr>
-              <w:instrText xml:space="preserve"> PAGEREF _Toc466843402 \h </w:instrText>
+              <w:instrText xml:space="preserve"> PAGEREF _Toc466919336 \h </w:instrText>
             </w:r>
             <w:r>
               <w:rPr>
@@ -1624,7 +1625,7 @@
               <w:lang w:val="de-AT" w:eastAsia="de-AT"/>
             </w:rPr>
           </w:pPr>
-          <w:hyperlink w:anchor="_Toc466843403" w:history="1">
+          <w:hyperlink w:anchor="_Toc466919337" w:history="1">
             <w:r>
               <w:rPr>
                 <w:rStyle w:val="Hyperlink"/>
@@ -1670,7 +1671,7 @@
                 <w:noProof/>
                 <w:webHidden/>
               </w:rPr>
-              <w:instrText xml:space="preserve"> PAGEREF _Toc466843403 \h </w:instrText>
+              <w:instrText xml:space="preserve"> PAGEREF _Toc466919337 \h </w:instrText>
             </w:r>
             <w:r>
               <w:rPr>
@@ -1714,7 +1715,7 @@
               <w:lang w:val="de-AT" w:eastAsia="de-AT"/>
             </w:rPr>
           </w:pPr>
-          <w:hyperlink w:anchor="_Toc466843404" w:history="1">
+          <w:hyperlink w:anchor="_Toc466919338" w:history="1">
             <w:r>
               <w:rPr>
                 <w:rStyle w:val="Hyperlink"/>
@@ -1760,7 +1761,7 @@
                 <w:noProof/>
                 <w:webHidden/>
               </w:rPr>
-              <w:instrText xml:space="preserve"> PAGEREF _Toc466843404 \h </w:instrText>
+              <w:instrText xml:space="preserve"> PAGEREF _Toc466919338 \h </w:instrText>
             </w:r>
             <w:r>
               <w:rPr>
@@ -1804,7 +1805,7 @@
               <w:lang w:val="de-AT" w:eastAsia="de-AT"/>
             </w:rPr>
           </w:pPr>
-          <w:hyperlink w:anchor="_Toc466843405" w:history="1">
+          <w:hyperlink w:anchor="_Toc466919339" w:history="1">
             <w:r>
               <w:rPr>
                 <w:rStyle w:val="Hyperlink"/>
@@ -1850,7 +1851,7 @@
                 <w:noProof/>
                 <w:webHidden/>
               </w:rPr>
-              <w:instrText xml:space="preserve"> PAGEREF _Toc466843405 \h </w:instrText>
+              <w:instrText xml:space="preserve"> PAGEREF _Toc466919339 \h </w:instrText>
             </w:r>
             <w:r>
               <w:rPr>
@@ -1870,7 +1871,7 @@
                 <w:noProof/>
                 <w:webHidden/>
               </w:rPr>
-              <w:t>5</w:t>
+              <w:t>7</w:t>
             </w:r>
             <w:r>
               <w:rPr>
@@ -1894,7 +1895,7 @@
               <w:lang w:val="de-AT" w:eastAsia="de-AT"/>
             </w:rPr>
           </w:pPr>
-          <w:hyperlink w:anchor="_Toc466843406" w:history="1">
+          <w:hyperlink w:anchor="_Toc466919340" w:history="1">
             <w:r>
               <w:rPr>
                 <w:rStyle w:val="Hyperlink"/>
@@ -1940,7 +1941,7 @@
                 <w:noProof/>
                 <w:webHidden/>
               </w:rPr>
-              <w:instrText xml:space="preserve"> PAGEREF _Toc466843406 \h </w:instrText>
+              <w:instrText xml:space="preserve"> PAGEREF _Toc466919340 \h </w:instrText>
             </w:r>
             <w:r>
               <w:rPr>
@@ -1960,7 +1961,7 @@
                 <w:noProof/>
                 <w:webHidden/>
               </w:rPr>
-              <w:t>6</w:t>
+              <w:t>7</w:t>
             </w:r>
             <w:r>
               <w:rPr>
@@ -1984,7 +1985,7 @@
               <w:lang w:val="de-AT" w:eastAsia="de-AT"/>
             </w:rPr>
           </w:pPr>
-          <w:hyperlink w:anchor="_Toc466843407" w:history="1">
+          <w:hyperlink w:anchor="_Toc466919341" w:history="1">
             <w:r>
               <w:rPr>
                 <w:rStyle w:val="Hyperlink"/>
@@ -2030,7 +2031,7 @@
                 <w:noProof/>
                 <w:webHidden/>
               </w:rPr>
-              <w:instrText xml:space="preserve"> PAGEREF _Toc466843407 \h </w:instrText>
+              <w:instrText xml:space="preserve"> PAGEREF _Toc466919341 \h </w:instrText>
             </w:r>
             <w:r>
               <w:rPr>
@@ -2050,7 +2051,7 @@
                 <w:noProof/>
                 <w:webHidden/>
               </w:rPr>
-              <w:t>6</w:t>
+              <w:t>7</w:t>
             </w:r>
             <w:r>
               <w:rPr>
@@ -2074,7 +2075,7 @@
               <w:lang w:val="de-AT" w:eastAsia="de-AT"/>
             </w:rPr>
           </w:pPr>
-          <w:hyperlink w:anchor="_Toc466843408" w:history="1">
+          <w:hyperlink w:anchor="_Toc466919342" w:history="1">
             <w:r>
               <w:rPr>
                 <w:rStyle w:val="Hyperlink"/>
@@ -2120,7 +2121,7 @@
                 <w:noProof/>
                 <w:webHidden/>
               </w:rPr>
-              <w:instrText xml:space="preserve"> PAGEREF _Toc466843408 \h </w:instrText>
+              <w:instrText xml:space="preserve"> PAGEREF _Toc466919342 \h </w:instrText>
             </w:r>
             <w:r>
               <w:rPr>
@@ -2140,7 +2141,7 @@
                 <w:noProof/>
                 <w:webHidden/>
               </w:rPr>
-              <w:t>6</w:t>
+              <w:t>7</w:t>
             </w:r>
             <w:r>
               <w:rPr>
@@ -2246,7 +2247,7 @@
           <w:lang w:val="de-AT"/>
         </w:rPr>
       </w:pPr>
-      <w:bookmarkStart w:id="0" w:name="_Toc466843393"/>
+      <w:bookmarkStart w:id="0" w:name="_Toc466919327"/>
       <w:r>
         <w:rPr>
           <w:rFonts w:ascii="Arial" w:hAnsi="Arial" w:cs="Arial"/>
@@ -2281,7 +2282,7 @@
           <w:lang w:val="de-AT"/>
         </w:rPr>
       </w:pPr>
-      <w:bookmarkStart w:id="1" w:name="_Toc466843394"/>
+      <w:bookmarkStart w:id="1" w:name="_Toc466919328"/>
       <w:r>
         <w:rPr>
           <w:rFonts w:ascii="Arial" w:hAnsi="Arial" w:cs="Arial"/>
@@ -2467,7 +2468,7 @@
           <w:lang w:val="de-AT"/>
         </w:rPr>
       </w:pPr>
-      <w:bookmarkStart w:id="2" w:name="_Toc466843395"/>
+      <w:bookmarkStart w:id="2" w:name="_Toc466919329"/>
       <w:r>
         <w:rPr>
           <w:rFonts w:ascii="Arial" w:hAnsi="Arial" w:cs="Arial"/>
@@ -2516,7 +2517,7 @@
           <w:lang w:val="de-AT"/>
         </w:rPr>
       </w:pPr>
-      <w:bookmarkStart w:id="3" w:name="_Toc466843396"/>
+      <w:bookmarkStart w:id="3" w:name="_Toc466919330"/>
       <w:r>
         <w:rPr>
           <w:rFonts w:ascii="Arial" w:hAnsi="Arial" w:cs="Arial"/>
@@ -2817,7 +2818,7 @@
           <w:lang w:val="de-AT"/>
         </w:rPr>
       </w:pPr>
-      <w:bookmarkStart w:id="4" w:name="_Toc466843397"/>
+      <w:bookmarkStart w:id="4" w:name="_Toc466919331"/>
       <w:r>
         <w:rPr>
           <w:rFonts w:ascii="Arial" w:hAnsi="Arial" w:cs="Arial"/>
@@ -2980,7 +2981,7 @@
           <w:lang w:val="de-AT"/>
         </w:rPr>
       </w:pPr>
-      <w:bookmarkStart w:id="5" w:name="_Toc466843398"/>
+      <w:bookmarkStart w:id="5" w:name="_Toc466919332"/>
       <w:r>
         <w:rPr>
           <w:rFonts w:ascii="Arial" w:hAnsi="Arial" w:cs="Arial"/>
@@ -3345,7 +3346,7 @@
           <w:lang w:val="de-AT"/>
         </w:rPr>
       </w:pPr>
-      <w:bookmarkStart w:id="6" w:name="_Toc466843399"/>
+      <w:bookmarkStart w:id="6" w:name="_Toc466919333"/>
       <w:r>
         <w:rPr>
           <w:rFonts w:ascii="Arial" w:hAnsi="Arial" w:cs="Arial"/>
@@ -3676,7 +3677,7 @@
           <w:lang w:val="de-AT"/>
         </w:rPr>
       </w:pPr>
-      <w:bookmarkStart w:id="7" w:name="_Toc466843400"/>
+      <w:bookmarkStart w:id="7" w:name="_Toc466919334"/>
       <w:r>
         <w:rPr>
           <w:rFonts w:ascii="Arial" w:hAnsi="Arial" w:cs="Arial"/>
@@ -3956,7 +3957,7 @@
           <w:lang w:val="de-AT"/>
         </w:rPr>
       </w:pPr>
-      <w:bookmarkStart w:id="8" w:name="_Toc466843401"/>
+      <w:bookmarkStart w:id="8" w:name="_Toc466919335"/>
       <w:r>
         <w:rPr>
           <w:rFonts w:ascii="Arial" w:hAnsi="Arial" w:cs="Arial"/>
@@ -4333,7 +4334,7 @@
           <w:lang w:val="de-AT"/>
         </w:rPr>
       </w:pPr>
-      <w:bookmarkStart w:id="9" w:name="_Toc466843402"/>
+      <w:bookmarkStart w:id="9" w:name="_Toc466919336"/>
       <w:r>
         <w:rPr>
           <w:rFonts w:ascii="Arial" w:hAnsi="Arial" w:cs="Arial"/>
@@ -4588,7 +4589,7 @@
           <w:lang w:val="de-AT"/>
         </w:rPr>
       </w:pPr>
-      <w:bookmarkStart w:id="10" w:name="_Toc466843403"/>
+      <w:bookmarkStart w:id="10" w:name="_Toc466919337"/>
       <w:r>
         <w:rPr>
           <w:rFonts w:ascii="Arial" w:hAnsi="Arial" w:cs="Arial"/>
@@ -4646,14 +4647,43 @@
           <w:rFonts w:ascii="Arial" w:hAnsi="Arial" w:cs="Arial"/>
           <w:lang w:val="de-AT"/>
         </w:rPr>
-        <w:t>DasHypertext Transfer Protocol</w:t>
-      </w:r>
-      <w:r>
-        <w:rPr>
-          <w:rFonts w:ascii="Arial" w:hAnsi="Arial" w:cs="Arial"/>
-          <w:lang w:val="de-AT"/>
-        </w:rPr>
-        <w:t xml:space="preserve"> (HTTP) </w:t>
+        <w:t>Das</w:t>
+      </w:r>
+      <w:r>
+        <w:rPr>
+          <w:rFonts w:ascii="Arial" w:hAnsi="Arial" w:cs="Arial"/>
+          <w:lang w:val="de-AT"/>
+        </w:rPr>
+        <w:t xml:space="preserve"> </w:t>
+      </w:r>
+      <w:r>
+        <w:rPr>
+          <w:rFonts w:ascii="Arial" w:hAnsi="Arial" w:cs="Arial"/>
+          <w:lang w:val="de-AT"/>
+        </w:rPr>
+        <w:t>Hypertext Transfer Protocol</w:t>
+      </w:r>
+      <w:r>
+        <w:rPr>
+          <w:rFonts w:ascii="Arial" w:hAnsi="Arial" w:cs="Arial"/>
+          <w:lang w:val="de-AT"/>
+        </w:rPr>
+        <w:t xml:space="preserve"> (</w:t>
+      </w:r>
+      <w:r>
+        <w:rPr>
+          <w:rFonts w:ascii="Arial" w:hAnsi="Arial" w:cs="Arial"/>
+          <w:color w:val="000000" w:themeColor="text1"/>
+          <w:lang w:val="de-AT"/>
+        </w:rPr>
+        <w:t>http</w:t>
+      </w:r>
+      <w:r>
+        <w:rPr>
+          <w:rFonts w:ascii="Arial" w:hAnsi="Arial" w:cs="Arial"/>
+          <w:lang w:val="de-AT"/>
+        </w:rPr>
+        <w:t xml:space="preserve">) </w:t>
       </w:r>
       <w:r>
         <w:rPr>
@@ -4881,14 +4911,43 @@
           <w:rFonts w:ascii="Arial" w:hAnsi="Arial" w:cs="Arial"/>
           <w:lang w:val="de-AT"/>
         </w:rPr>
-        <w:t>mit einer speziell dazu vorgesehenen Anfrageart im HTTP-Nachrichtenrumpf, so dass sie in der URL nicht sichtbar sind.</w:t>
-      </w:r>
-      <w:r>
-        <w:rPr>
-          <w:rFonts w:ascii="Arial" w:hAnsi="Arial" w:cs="Arial"/>
-          <w:lang w:val="de-AT"/>
-        </w:rPr>
-        <w:t xml:space="preserve"> Bei der GET-Methode hingegen sind die übertragenen Daten Teil der URL. </w:t>
+        <w:t xml:space="preserve">mit einer speziell dazu vorgesehenen Anfrageart im </w:t>
+      </w:r>
+      <w:r>
+        <w:rPr>
+          <w:rFonts w:ascii="Arial" w:hAnsi="Arial" w:cs="Arial"/>
+          <w:color w:val="000000" w:themeColor="text1"/>
+          <w:lang w:val="de-AT"/>
+        </w:rPr>
+        <w:t>http</w:t>
+      </w:r>
+      <w:r>
+        <w:rPr>
+          <w:rFonts w:ascii="Arial" w:hAnsi="Arial" w:cs="Arial"/>
+          <w:lang w:val="de-AT"/>
+        </w:rPr>
+        <w:t>-Nachrichtenrumpf, so dass sie in der URL nicht sichtbar sind.</w:t>
+      </w:r>
+      <w:r>
+        <w:rPr>
+          <w:rFonts w:ascii="Arial" w:hAnsi="Arial" w:cs="Arial"/>
+          <w:lang w:val="de-AT"/>
+        </w:rPr>
+        <w:t xml:space="preserve"> Bei der GET-Methode hingegen sind die übertragenen Daten </w:t>
+      </w:r>
+      <w:r>
+        <w:rPr>
+          <w:rFonts w:ascii="Arial" w:hAnsi="Arial" w:cs="Arial"/>
+          <w:lang w:val="de-AT"/>
+        </w:rPr>
+        <w:t xml:space="preserve">i.d.R. </w:t>
+      </w:r>
+      <w:r>
+        <w:rPr>
+          <w:rFonts w:ascii="Arial" w:hAnsi="Arial" w:cs="Arial"/>
+          <w:lang w:val="de-AT"/>
+        </w:rPr>
+        <w:t xml:space="preserve">Teil der URL. </w:t>
       </w:r>
     </w:p>
     <w:p>
@@ -4913,7 +4972,7 @@
           <w:lang w:val="de-AT"/>
         </w:rPr>
       </w:pPr>
-      <w:bookmarkStart w:id="11" w:name="_Toc466843404"/>
+      <w:bookmarkStart w:id="11" w:name="_Toc466919338"/>
       <w:r>
         <w:rPr>
           <w:rFonts w:ascii="Arial" w:hAnsi="Arial" w:cs="Arial"/>
@@ -4950,7 +5009,23 @@
           <w:color w:val="000000" w:themeColor="text1"/>
           <w:lang w:val="de-AT"/>
         </w:rPr>
-        <w:t xml:space="preserve">Im Frontend Bereich benutzen wir </w:t>
+        <w:t xml:space="preserve">Im </w:t>
+      </w:r>
+      <w:r>
+        <w:rPr>
+          <w:rFonts w:ascii="Arial" w:hAnsi="Arial" w:cs="Arial"/>
+          <w:color w:val="000000" w:themeColor="text1"/>
+          <w:lang w:val="de-AT"/>
+        </w:rPr>
+        <w:t>Client</w:t>
+      </w:r>
+      <w:r>
+        <w:rPr>
+          <w:rFonts w:ascii="Arial" w:hAnsi="Arial" w:cs="Arial"/>
+          <w:color w:val="000000" w:themeColor="text1"/>
+          <w:lang w:val="de-AT"/>
+        </w:rPr>
+        <w:t xml:space="preserve"> benutzen wir </w:t>
       </w:r>
       <w:r>
         <w:rPr>
@@ -4964,18 +5039,27 @@
       <w:r>
         <w:rPr>
           <w:rFonts w:ascii="Arial" w:hAnsi="Arial" w:cs="Arial"/>
-          <w:color w:val="000000" w:themeColor="text1"/>
-          <w:lang w:val="de-AT"/>
-        </w:rPr>
-        <w:t xml:space="preserve"> und </w:t>
-      </w:r>
-      <w:r>
-        <w:rPr>
-          <w:rFonts w:ascii="Arial" w:hAnsi="Arial" w:cs="Arial"/>
           <w:i/>
           <w:color w:val="000000" w:themeColor="text1"/>
           <w:lang w:val="de-AT"/>
         </w:rPr>
+        <w:t xml:space="preserve"> in Verbindung mit JavaScript und</w:t>
+      </w:r>
+      <w:r>
+        <w:rPr>
+          <w:rFonts w:ascii="Arial" w:hAnsi="Arial" w:cs="Arial"/>
+          <w:color w:val="000000" w:themeColor="text1"/>
+          <w:lang w:val="de-AT"/>
+        </w:rPr>
+        <w:t xml:space="preserve"> </w:t>
+      </w:r>
+      <w:r>
+        <w:rPr>
+          <w:rFonts w:ascii="Arial" w:hAnsi="Arial" w:cs="Arial"/>
+          <w:i/>
+          <w:color w:val="000000" w:themeColor="text1"/>
+          <w:lang w:val="de-AT"/>
+        </w:rPr>
         <w:t>AngularJS</w:t>
       </w:r>
       <w:r>
@@ -5010,15 +5094,79 @@
           <w:color w:val="000000" w:themeColor="text1"/>
           <w:lang w:val="de-AT"/>
         </w:rPr>
-        <w:t xml:space="preserve"> einen Server erstellt</w:t>
-      </w:r>
-      <w:r>
-        <w:rPr>
-          <w:rFonts w:ascii="Arial" w:hAnsi="Arial" w:cs="Arial"/>
-          <w:color w:val="000000" w:themeColor="text1"/>
-          <w:lang w:val="de-AT"/>
-        </w:rPr>
-        <w:t xml:space="preserve">. Als Protokoll wird das für Webseiten übliche </w:t>
+        <w:t xml:space="preserve"> einen </w:t>
+      </w:r>
+      <w:r>
+        <w:rPr>
+          <w:rFonts w:ascii="Arial" w:hAnsi="Arial" w:cs="Arial"/>
+          <w:color w:val="000000" w:themeColor="text1"/>
+          <w:lang w:val="de-AT"/>
+        </w:rPr>
+        <w:t>http</w:t>
+      </w:r>
+      <w:r>
+        <w:rPr>
+          <w:rFonts w:ascii="Arial" w:hAnsi="Arial" w:cs="Arial"/>
+          <w:color w:val="000000" w:themeColor="text1"/>
+          <w:lang w:val="de-AT"/>
+        </w:rPr>
+        <w:t>-</w:t>
+      </w:r>
+      <w:r>
+        <w:rPr>
+          <w:rFonts w:ascii="Arial" w:hAnsi="Arial" w:cs="Arial"/>
+          <w:color w:val="000000" w:themeColor="text1"/>
+          <w:lang w:val="de-AT"/>
+        </w:rPr>
+        <w:t>Server erstellt</w:t>
+      </w:r>
+      <w:r>
+        <w:rPr>
+          <w:rFonts w:ascii="Arial" w:hAnsi="Arial" w:cs="Arial"/>
+          <w:color w:val="000000" w:themeColor="text1"/>
+          <w:lang w:val="de-AT"/>
+        </w:rPr>
+        <w:t>. Als Protokoll wird das für</w:t>
+      </w:r>
+      <w:r>
+        <w:rPr>
+          <w:rFonts w:ascii="Arial" w:hAnsi="Arial" w:cs="Arial"/>
+          <w:color w:val="000000" w:themeColor="text1"/>
+          <w:lang w:val="de-AT"/>
+        </w:rPr>
+        <w:t xml:space="preserve"> reguläre</w:t>
+      </w:r>
+      <w:r>
+        <w:rPr>
+          <w:rFonts w:ascii="Arial" w:hAnsi="Arial" w:cs="Arial"/>
+          <w:color w:val="000000" w:themeColor="text1"/>
+          <w:lang w:val="de-AT"/>
+        </w:rPr>
+        <w:t xml:space="preserve"> Webseiten übliche </w:t>
+      </w:r>
+      <w:r>
+        <w:rPr>
+          <w:rFonts w:ascii="Arial" w:hAnsi="Arial" w:cs="Arial"/>
+          <w:color w:val="000000" w:themeColor="text1"/>
+          <w:lang w:val="de-AT"/>
+        </w:rPr>
+        <w:t>http</w:t>
+      </w:r>
+      <w:r>
+        <w:rPr>
+          <w:rFonts w:ascii="Arial" w:hAnsi="Arial" w:cs="Arial"/>
+          <w:color w:val="000000" w:themeColor="text1"/>
+          <w:lang w:val="de-AT"/>
+        </w:rPr>
+        <w:t xml:space="preserve"> </w:t>
+      </w:r>
+      <w:r>
+        <w:rPr>
+          <w:rFonts w:ascii="Arial" w:hAnsi="Arial" w:cs="Arial"/>
+          <w:color w:val="000000" w:themeColor="text1"/>
+          <w:lang w:val="de-AT"/>
+        </w:rPr>
+        <w:t xml:space="preserve">verwendet, wobei überwiegend die </w:t>
       </w:r>
       <w:r>
         <w:rPr>
@@ -5027,15 +5175,93 @@
           <w:color w:val="000000" w:themeColor="text1"/>
           <w:lang w:val="de-AT"/>
         </w:rPr>
-        <w:t>HTTP</w:t>
-      </w:r>
-      <w:r>
-        <w:rPr>
-          <w:rFonts w:ascii="Arial" w:hAnsi="Arial" w:cs="Arial"/>
-          <w:color w:val="000000" w:themeColor="text1"/>
-          <w:lang w:val="de-AT"/>
-        </w:rPr>
-        <w:t xml:space="preserve"> (Protokoll) verwendet, wobei überwiegend die </w:t>
+        <w:t>POST</w:t>
+      </w:r>
+      <w:r>
+        <w:rPr>
+          <w:rFonts w:ascii="Arial" w:hAnsi="Arial" w:cs="Arial"/>
+          <w:color w:val="000000" w:themeColor="text1"/>
+          <w:lang w:val="de-AT"/>
+        </w:rPr>
+        <w:t xml:space="preserve">-Methode bei Übertragungen seitens der Clients eingeleitet </w:t>
+      </w:r>
+      <w:r>
+        <w:rPr>
+          <w:rFonts w:ascii="Arial" w:hAnsi="Arial" w:cs="Arial"/>
+          <w:color w:val="000000" w:themeColor="text1"/>
+          <w:lang w:val="de-AT"/>
+        </w:rPr>
+        <w:t>wird</w:t>
+      </w:r>
+      <w:r>
+        <w:rPr>
+          <w:rFonts w:ascii="Arial" w:hAnsi="Arial" w:cs="Arial"/>
+          <w:color w:val="000000" w:themeColor="text1"/>
+          <w:lang w:val="de-AT"/>
+        </w:rPr>
+        <w:t xml:space="preserve">. </w:t>
+      </w:r>
+    </w:p>
+    <w:p>
+      <w:pPr>
+        <w:spacing w:line="276" w:lineRule="auto"/>
+        <w:jc w:val="both"/>
+        <w:rPr>
+          <w:rFonts w:ascii="Arial" w:hAnsi="Arial" w:cs="Arial"/>
+          <w:color w:val="000000" w:themeColor="text1"/>
+          <w:lang w:val="de-AT"/>
+        </w:rPr>
+      </w:pPr>
+    </w:p>
+    <w:p>
+      <w:pPr>
+        <w:spacing w:line="276" w:lineRule="auto"/>
+        <w:jc w:val="both"/>
+        <w:rPr>
+          <w:rFonts w:ascii="Arial" w:hAnsi="Arial" w:cs="Arial"/>
+          <w:color w:val="000000" w:themeColor="text1"/>
+          <w:lang w:val="de-AT"/>
+        </w:rPr>
+      </w:pPr>
+      <w:r>
+        <w:rPr>
+          <w:rFonts w:ascii="Arial" w:hAnsi="Arial" w:cs="Arial"/>
+          <w:color w:val="000000" w:themeColor="text1"/>
+          <w:lang w:val="de-AT"/>
+        </w:rPr>
+        <w:t>Die Datenhaltung geschieht in einer MySQL-Datenbank.</w:t>
+      </w:r>
+      <w:r>
+        <w:rPr>
+          <w:rFonts w:ascii="Arial" w:hAnsi="Arial" w:cs="Arial"/>
+          <w:color w:val="000000" w:themeColor="text1"/>
+          <w:lang w:val="de-AT"/>
+        </w:rPr>
+        <w:t xml:space="preserve"> Über den Client werden dann über die </w:t>
+      </w:r>
+      <w:r>
+        <w:rPr>
+          <w:rFonts w:ascii="Arial" w:hAnsi="Arial" w:cs="Arial"/>
+          <w:color w:val="000000" w:themeColor="text1"/>
+          <w:lang w:val="de-AT"/>
+        </w:rPr>
+        <w:t>http</w:t>
+      </w:r>
+      <w:r>
+        <w:rPr>
+          <w:rFonts w:ascii="Arial" w:hAnsi="Arial" w:cs="Arial"/>
+          <w:color w:val="000000" w:themeColor="text1"/>
+          <w:lang w:val="de-AT"/>
+        </w:rPr>
+        <w:t xml:space="preserve"> </w:t>
+      </w:r>
+      <w:r>
+        <w:rPr>
+          <w:rFonts w:ascii="Arial" w:hAnsi="Arial" w:cs="Arial"/>
+          <w:color w:val="000000" w:themeColor="text1"/>
+          <w:lang w:val="de-AT"/>
+        </w:rPr>
+        <w:t xml:space="preserve">Methoden </w:t>
       </w:r>
       <w:r>
         <w:rPr>
@@ -5044,73 +5270,6 @@
           <w:color w:val="000000" w:themeColor="text1"/>
           <w:lang w:val="de-AT"/>
         </w:rPr>
-        <w:t>POST</w:t>
-      </w:r>
-      <w:r>
-        <w:rPr>
-          <w:rFonts w:ascii="Arial" w:hAnsi="Arial" w:cs="Arial"/>
-          <w:color w:val="000000" w:themeColor="text1"/>
-          <w:lang w:val="de-AT"/>
-        </w:rPr>
-        <w:t xml:space="preserve">-Methode bei Übertragungen seitens der Clients eingeleitet </w:t>
-      </w:r>
-      <w:r>
-        <w:rPr>
-          <w:rFonts w:ascii="Arial" w:hAnsi="Arial" w:cs="Arial"/>
-          <w:color w:val="000000" w:themeColor="text1"/>
-          <w:lang w:val="de-AT"/>
-        </w:rPr>
-        <w:t>wird</w:t>
-      </w:r>
-      <w:r>
-        <w:rPr>
-          <w:rFonts w:ascii="Arial" w:hAnsi="Arial" w:cs="Arial"/>
-          <w:color w:val="000000" w:themeColor="text1"/>
-          <w:lang w:val="de-AT"/>
-        </w:rPr>
-        <w:t xml:space="preserve">. Auf die </w:t>
-      </w:r>
-      <w:r>
-        <w:rPr>
-          <w:rFonts w:ascii="Arial" w:hAnsi="Arial" w:cs="Arial"/>
-          <w:i/>
-          <w:color w:val="000000" w:themeColor="text1"/>
-          <w:lang w:val="de-AT"/>
-        </w:rPr>
-        <w:t>mySQL</w:t>
-      </w:r>
-      <w:r>
-        <w:rPr>
-          <w:rFonts w:ascii="Arial" w:hAnsi="Arial" w:cs="Arial"/>
-          <w:color w:val="000000" w:themeColor="text1"/>
-          <w:lang w:val="de-AT"/>
-        </w:rPr>
-        <w:t xml:space="preserve"> Datenbank wird bei verschiedensten Einträgen zurückgegriffen und hiermit erfolgt auch die Datenhaltung. Über den Client werden dann über die </w:t>
-      </w:r>
-      <w:r>
-        <w:rPr>
-          <w:rFonts w:ascii="Arial" w:hAnsi="Arial" w:cs="Arial"/>
-          <w:i/>
-          <w:color w:val="000000" w:themeColor="text1"/>
-          <w:lang w:val="de-AT"/>
-        </w:rPr>
-        <w:t>HTTP</w:t>
-      </w:r>
-      <w:r>
-        <w:rPr>
-          <w:rFonts w:ascii="Arial" w:hAnsi="Arial" w:cs="Arial"/>
-          <w:color w:val="000000" w:themeColor="text1"/>
-          <w:lang w:val="de-AT"/>
-        </w:rPr>
-        <w:t xml:space="preserve"> Methoden </w:t>
-      </w:r>
-      <w:r>
-        <w:rPr>
-          <w:rFonts w:ascii="Arial" w:hAnsi="Arial" w:cs="Arial"/>
-          <w:i/>
-          <w:color w:val="000000" w:themeColor="text1"/>
-          <w:lang w:val="de-AT"/>
-        </w:rPr>
         <w:t>JSON</w:t>
       </w:r>
       <w:r>
@@ -5119,7 +5278,732 @@
           <w:color w:val="000000" w:themeColor="text1"/>
           <w:lang w:val="de-AT"/>
         </w:rPr>
-        <w:t xml:space="preserve"> Objekte verschickt, welche der Server dann verwendet.</w:t>
+        <w:t xml:space="preserve"> Objekte </w:t>
+      </w:r>
+      <w:r>
+        <w:rPr>
+          <w:rFonts w:ascii="Arial" w:hAnsi="Arial" w:cs="Arial"/>
+          <w:color w:val="000000" w:themeColor="text1"/>
+          <w:lang w:val="de-AT"/>
+        </w:rPr>
+        <w:t>mitgeschickt</w:t>
+      </w:r>
+      <w:r>
+        <w:rPr>
+          <w:rFonts w:ascii="Arial" w:hAnsi="Arial" w:cs="Arial"/>
+          <w:color w:val="000000" w:themeColor="text1"/>
+          <w:lang w:val="de-AT"/>
+        </w:rPr>
+        <w:t>, welche der Server</w:t>
+      </w:r>
+      <w:r>
+        <w:rPr>
+          <w:rFonts w:ascii="Arial" w:hAnsi="Arial" w:cs="Arial"/>
+          <w:color w:val="000000" w:themeColor="text1"/>
+          <w:lang w:val="de-AT"/>
+        </w:rPr>
+        <w:t xml:space="preserve"> in Folge weiterverarbeitet</w:t>
+      </w:r>
+      <w:r>
+        <w:rPr>
+          <w:rFonts w:ascii="Arial" w:hAnsi="Arial" w:cs="Arial"/>
+          <w:color w:val="000000" w:themeColor="text1"/>
+          <w:lang w:val="de-AT"/>
+        </w:rPr>
+        <w:t>.</w:t>
+      </w:r>
+      <w:r>
+        <w:rPr>
+          <w:rFonts w:ascii="Arial" w:hAnsi="Arial" w:cs="Arial"/>
+          <w:color w:val="000000" w:themeColor="text1"/>
+          <w:lang w:val="de-AT"/>
+        </w:rPr>
+        <w:t xml:space="preserve"> </w:t>
+      </w:r>
+    </w:p>
+    <w:p>
+      <w:pPr>
+        <w:spacing w:line="276" w:lineRule="auto"/>
+        <w:jc w:val="both"/>
+        <w:rPr>
+          <w:rFonts w:ascii="Arial" w:hAnsi="Arial" w:cs="Arial"/>
+          <w:color w:val="000000" w:themeColor="text1"/>
+          <w:lang w:val="de-AT"/>
+        </w:rPr>
+      </w:pPr>
+    </w:p>
+    <w:p>
+      <w:pPr>
+        <w:spacing w:line="276" w:lineRule="auto"/>
+        <w:jc w:val="both"/>
+        <w:rPr>
+          <w:rFonts w:ascii="Arial" w:hAnsi="Arial" w:cs="Arial"/>
+          <w:color w:val="000000" w:themeColor="text1"/>
+          <w:lang w:val="de-AT"/>
+        </w:rPr>
+      </w:pPr>
+      <w:r>
+        <w:rPr>
+          <w:rFonts w:ascii="Arial" w:hAnsi="Arial" w:cs="Arial"/>
+          <w:color w:val="000000" w:themeColor="text1"/>
+          <w:lang w:val="de-AT"/>
+        </w:rPr>
+        <w:t xml:space="preserve">Konkret wurden die Folgenden </w:t>
+      </w:r>
+      <w:r>
+        <w:rPr>
+          <w:rFonts w:ascii="Arial" w:hAnsi="Arial" w:cs="Arial"/>
+          <w:color w:val="000000" w:themeColor="text1"/>
+          <w:lang w:val="de-AT"/>
+        </w:rPr>
+        <w:t>http</w:t>
+      </w:r>
+      <w:r>
+        <w:rPr>
+          <w:rFonts w:ascii="Arial" w:hAnsi="Arial" w:cs="Arial"/>
+          <w:color w:val="000000" w:themeColor="text1"/>
+          <w:lang w:val="de-AT"/>
+        </w:rPr>
+        <w:t>-Methoden implementiert:</w:t>
+      </w:r>
+    </w:p>
+    <w:p>
+      <w:pPr>
+        <w:spacing w:line="276" w:lineRule="auto"/>
+        <w:jc w:val="both"/>
+        <w:rPr>
+          <w:rFonts w:ascii="Arial" w:hAnsi="Arial" w:cs="Arial"/>
+          <w:color w:val="000000" w:themeColor="text1"/>
+          <w:lang w:val="de-AT"/>
+        </w:rPr>
+      </w:pPr>
+    </w:p>
+    <w:p>
+      <w:pPr>
+        <w:pStyle w:val="Listenabsatz"/>
+        <w:numPr>
+          <w:ilvl w:val="0"/>
+          <w:numId w:val="15"/>
+        </w:numPr>
+        <w:spacing w:line="276" w:lineRule="auto"/>
+        <w:jc w:val="both"/>
+        <w:rPr>
+          <w:rFonts w:ascii="Arial" w:hAnsi="Arial" w:cs="Arial"/>
+          <w:color w:val="000000" w:themeColor="text1"/>
+          <w:lang w:val="de-AT"/>
+        </w:rPr>
+      </w:pPr>
+      <w:r>
+        <w:rPr>
+          <w:rFonts w:ascii="Arial" w:hAnsi="Arial" w:cs="Arial"/>
+          <w:color w:val="000000" w:themeColor="text1"/>
+          <w:lang w:val="de-AT"/>
+        </w:rPr>
+        <w:t>POST: ‚/addUser‘</w:t>
+      </w:r>
+    </w:p>
+    <w:p>
+      <w:pPr>
+        <w:pStyle w:val="Listenabsatz"/>
+        <w:numPr>
+          <w:ilvl w:val="1"/>
+          <w:numId w:val="15"/>
+        </w:numPr>
+        <w:spacing w:line="276" w:lineRule="auto"/>
+        <w:jc w:val="both"/>
+        <w:rPr>
+          <w:rFonts w:ascii="Arial" w:hAnsi="Arial" w:cs="Arial"/>
+          <w:color w:val="000000" w:themeColor="text1"/>
+          <w:lang w:val="de-AT"/>
+        </w:rPr>
+      </w:pPr>
+      <w:r>
+        <w:rPr>
+          <w:rFonts w:ascii="Arial" w:hAnsi="Arial" w:cs="Arial"/>
+          <w:color w:val="000000" w:themeColor="text1"/>
+          <w:lang w:val="de-AT"/>
+        </w:rPr>
+        <w:t>Legt in der Datenbank einen neuen User mit den übermittelten Daten an.</w:t>
+      </w:r>
+    </w:p>
+    <w:p>
+      <w:pPr>
+        <w:pStyle w:val="Listenabsatz"/>
+        <w:spacing w:line="276" w:lineRule="auto"/>
+        <w:ind w:left="1500"/>
+        <w:jc w:val="both"/>
+        <w:rPr>
+          <w:rFonts w:ascii="Arial" w:hAnsi="Arial" w:cs="Arial"/>
+          <w:color w:val="000000" w:themeColor="text1"/>
+          <w:lang w:val="de-AT"/>
+        </w:rPr>
+      </w:pPr>
+    </w:p>
+    <w:p>
+      <w:pPr>
+        <w:pStyle w:val="Listenabsatz"/>
+        <w:numPr>
+          <w:ilvl w:val="0"/>
+          <w:numId w:val="15"/>
+        </w:numPr>
+        <w:spacing w:line="276" w:lineRule="auto"/>
+        <w:jc w:val="both"/>
+        <w:rPr>
+          <w:rFonts w:ascii="Arial" w:hAnsi="Arial" w:cs="Arial"/>
+          <w:color w:val="000000" w:themeColor="text1"/>
+          <w:lang w:val="de-AT"/>
+        </w:rPr>
+      </w:pPr>
+      <w:r>
+        <w:rPr>
+          <w:rFonts w:ascii="Arial" w:hAnsi="Arial" w:cs="Arial"/>
+          <w:color w:val="000000" w:themeColor="text1"/>
+          <w:lang w:val="de-AT"/>
+        </w:rPr>
+        <w:t>POST: ‚/login‘</w:t>
+      </w:r>
+    </w:p>
+    <w:p>
+      <w:pPr>
+        <w:pStyle w:val="Listenabsatz"/>
+        <w:numPr>
+          <w:ilvl w:val="1"/>
+          <w:numId w:val="15"/>
+        </w:numPr>
+        <w:spacing w:line="276" w:lineRule="auto"/>
+        <w:jc w:val="both"/>
+        <w:rPr>
+          <w:rFonts w:ascii="Arial" w:hAnsi="Arial" w:cs="Arial"/>
+          <w:color w:val="000000" w:themeColor="text1"/>
+          <w:lang w:val="de-AT"/>
+        </w:rPr>
+      </w:pPr>
+      <w:r>
+        <w:rPr>
+          <w:rFonts w:ascii="Arial" w:hAnsi="Arial" w:cs="Arial"/>
+          <w:color w:val="000000" w:themeColor="text1"/>
+          <w:lang w:val="de-AT"/>
+        </w:rPr>
+        <w:t>Überprüft ob die mitgegebenen Daten in der Datenbank vorhanden sind (Email und Passwort). Hinweis: In diesem Beispielprojekt haben wir uns aufgrund des Scopes für nicht verschlüsselte Übertragung der Daten entschieden. In einem Szenario in dem mit „echten“ Nutzerdaten umgegangen wird, wäre eine verschlüsselte Übertragung unabdinglich.</w:t>
+      </w:r>
+    </w:p>
+    <w:p>
+      <w:pPr>
+        <w:pStyle w:val="Listenabsatz"/>
+        <w:spacing w:line="276" w:lineRule="auto"/>
+        <w:ind w:left="1500"/>
+        <w:jc w:val="both"/>
+        <w:rPr>
+          <w:rFonts w:ascii="Arial" w:hAnsi="Arial" w:cs="Arial"/>
+          <w:color w:val="000000" w:themeColor="text1"/>
+          <w:lang w:val="de-AT"/>
+        </w:rPr>
+      </w:pPr>
+    </w:p>
+    <w:p>
+      <w:pPr>
+        <w:pStyle w:val="Listenabsatz"/>
+        <w:numPr>
+          <w:ilvl w:val="0"/>
+          <w:numId w:val="15"/>
+        </w:numPr>
+        <w:spacing w:line="276" w:lineRule="auto"/>
+        <w:jc w:val="both"/>
+        <w:rPr>
+          <w:rFonts w:ascii="Arial" w:hAnsi="Arial" w:cs="Arial"/>
+          <w:color w:val="000000" w:themeColor="text1"/>
+          <w:lang w:val="de-AT"/>
+        </w:rPr>
+      </w:pPr>
+      <w:r>
+        <w:rPr>
+          <w:rFonts w:ascii="Arial" w:hAnsi="Arial" w:cs="Arial"/>
+          <w:color w:val="000000" w:themeColor="text1"/>
+          <w:lang w:val="de-AT"/>
+        </w:rPr>
+        <w:t>POST: ‚/addGroup‘</w:t>
+      </w:r>
+    </w:p>
+    <w:p>
+      <w:pPr>
+        <w:pStyle w:val="Listenabsatz"/>
+        <w:numPr>
+          <w:ilvl w:val="1"/>
+          <w:numId w:val="15"/>
+        </w:numPr>
+        <w:spacing w:line="276" w:lineRule="auto"/>
+        <w:jc w:val="both"/>
+        <w:rPr>
+          <w:rFonts w:ascii="Arial" w:hAnsi="Arial" w:cs="Arial"/>
+          <w:color w:val="000000" w:themeColor="text1"/>
+          <w:lang w:val="de-AT"/>
+        </w:rPr>
+      </w:pPr>
+      <w:r>
+        <w:rPr>
+          <w:rFonts w:ascii="Arial" w:hAnsi="Arial" w:cs="Arial"/>
+          <w:color w:val="000000" w:themeColor="text1"/>
+          <w:lang w:val="de-AT"/>
+        </w:rPr>
+        <w:t>Legt in der Datenbank eine neue Gruppe anhand der übergebenen Daten an.</w:t>
+      </w:r>
+    </w:p>
+    <w:p>
+      <w:pPr>
+        <w:pStyle w:val="Listenabsatz"/>
+        <w:spacing w:line="276" w:lineRule="auto"/>
+        <w:ind w:left="1500"/>
+        <w:jc w:val="both"/>
+        <w:rPr>
+          <w:rFonts w:ascii="Arial" w:hAnsi="Arial" w:cs="Arial"/>
+          <w:color w:val="000000" w:themeColor="text1"/>
+          <w:lang w:val="de-AT"/>
+        </w:rPr>
+      </w:pPr>
+    </w:p>
+    <w:p>
+      <w:pPr>
+        <w:pStyle w:val="Listenabsatz"/>
+        <w:numPr>
+          <w:ilvl w:val="0"/>
+          <w:numId w:val="15"/>
+        </w:numPr>
+        <w:spacing w:line="276" w:lineRule="auto"/>
+        <w:jc w:val="both"/>
+        <w:rPr>
+          <w:rFonts w:ascii="Arial" w:hAnsi="Arial" w:cs="Arial"/>
+          <w:color w:val="000000" w:themeColor="text1"/>
+          <w:lang w:val="de-AT"/>
+        </w:rPr>
+      </w:pPr>
+      <w:r>
+        <w:rPr>
+          <w:rFonts w:ascii="Arial" w:hAnsi="Arial" w:cs="Arial"/>
+          <w:color w:val="000000" w:themeColor="text1"/>
+          <w:lang w:val="de-AT"/>
+        </w:rPr>
+        <w:t>POST: ‚/listGroups‘</w:t>
+      </w:r>
+    </w:p>
+    <w:p>
+      <w:pPr>
+        <w:pStyle w:val="Listenabsatz"/>
+        <w:numPr>
+          <w:ilvl w:val="1"/>
+          <w:numId w:val="15"/>
+        </w:numPr>
+        <w:spacing w:line="276" w:lineRule="auto"/>
+        <w:jc w:val="both"/>
+        <w:rPr>
+          <w:rFonts w:ascii="Arial" w:hAnsi="Arial" w:cs="Arial"/>
+          <w:color w:val="000000" w:themeColor="text1"/>
+          <w:lang w:val="de-AT"/>
+        </w:rPr>
+      </w:pPr>
+      <w:r>
+        <w:rPr>
+          <w:rFonts w:ascii="Arial" w:hAnsi="Arial" w:cs="Arial"/>
+          <w:color w:val="000000" w:themeColor="text1"/>
+          <w:lang w:val="de-AT"/>
+        </w:rPr>
+        <w:lastRenderedPageBreak/>
+        <w:t>Gibt anhand der übergebenen Daten (Email) eine Liste der Gruppen zurück, denen ein User angehört.</w:t>
+      </w:r>
+    </w:p>
+    <w:p>
+      <w:pPr>
+        <w:pStyle w:val="Listenabsatz"/>
+        <w:spacing w:line="276" w:lineRule="auto"/>
+        <w:ind w:left="1500"/>
+        <w:jc w:val="both"/>
+        <w:rPr>
+          <w:rFonts w:ascii="Arial" w:hAnsi="Arial" w:cs="Arial"/>
+          <w:color w:val="000000" w:themeColor="text1"/>
+          <w:lang w:val="de-AT"/>
+        </w:rPr>
+      </w:pPr>
+    </w:p>
+    <w:p>
+      <w:pPr>
+        <w:pStyle w:val="Listenabsatz"/>
+        <w:numPr>
+          <w:ilvl w:val="0"/>
+          <w:numId w:val="15"/>
+        </w:numPr>
+        <w:spacing w:line="276" w:lineRule="auto"/>
+        <w:jc w:val="both"/>
+        <w:rPr>
+          <w:rFonts w:ascii="Arial" w:hAnsi="Arial" w:cs="Arial"/>
+          <w:color w:val="000000" w:themeColor="text1"/>
+          <w:lang w:val="de-AT"/>
+        </w:rPr>
+      </w:pPr>
+      <w:r>
+        <w:rPr>
+          <w:rFonts w:ascii="Arial" w:hAnsi="Arial" w:cs="Arial"/>
+          <w:color w:val="000000" w:themeColor="text1"/>
+          <w:lang w:val="de-AT"/>
+        </w:rPr>
+        <w:t>POST: ‚/listUsers‘</w:t>
+      </w:r>
+    </w:p>
+    <w:p>
+      <w:pPr>
+        <w:pStyle w:val="Listenabsatz"/>
+        <w:numPr>
+          <w:ilvl w:val="1"/>
+          <w:numId w:val="15"/>
+        </w:numPr>
+        <w:spacing w:line="276" w:lineRule="auto"/>
+        <w:jc w:val="both"/>
+        <w:rPr>
+          <w:rFonts w:ascii="Arial" w:hAnsi="Arial" w:cs="Arial"/>
+          <w:color w:val="000000" w:themeColor="text1"/>
+          <w:lang w:val="de-AT"/>
+        </w:rPr>
+      </w:pPr>
+      <w:r>
+        <w:rPr>
+          <w:rFonts w:ascii="Arial" w:hAnsi="Arial" w:cs="Arial"/>
+          <w:color w:val="000000" w:themeColor="text1"/>
+          <w:lang w:val="de-AT"/>
+        </w:rPr>
+        <w:t>Gibt die Liste von Usern zurück</w:t>
+      </w:r>
+    </w:p>
+    <w:p>
+      <w:pPr>
+        <w:pStyle w:val="Listenabsatz"/>
+        <w:spacing w:line="276" w:lineRule="auto"/>
+        <w:ind w:left="1500"/>
+        <w:jc w:val="both"/>
+        <w:rPr>
+          <w:rFonts w:ascii="Arial" w:hAnsi="Arial" w:cs="Arial"/>
+          <w:color w:val="000000" w:themeColor="text1"/>
+          <w:lang w:val="de-AT"/>
+        </w:rPr>
+      </w:pPr>
+    </w:p>
+    <w:p>
+      <w:pPr>
+        <w:pStyle w:val="Listenabsatz"/>
+        <w:numPr>
+          <w:ilvl w:val="0"/>
+          <w:numId w:val="15"/>
+        </w:numPr>
+        <w:spacing w:line="276" w:lineRule="auto"/>
+        <w:jc w:val="both"/>
+        <w:rPr>
+          <w:rFonts w:ascii="Arial" w:hAnsi="Arial" w:cs="Arial"/>
+          <w:color w:val="000000" w:themeColor="text1"/>
+          <w:lang w:val="de-AT"/>
+        </w:rPr>
+      </w:pPr>
+      <w:r>
+        <w:rPr>
+          <w:rFonts w:ascii="Arial" w:hAnsi="Arial" w:cs="Arial"/>
+          <w:color w:val="000000" w:themeColor="text1"/>
+          <w:lang w:val="de-AT"/>
+        </w:rPr>
+        <w:t>POST: ‚/createBlogEntity‘</w:t>
+      </w:r>
+    </w:p>
+    <w:p>
+      <w:pPr>
+        <w:pStyle w:val="Listenabsatz"/>
+        <w:numPr>
+          <w:ilvl w:val="1"/>
+          <w:numId w:val="15"/>
+        </w:numPr>
+        <w:spacing w:line="276" w:lineRule="auto"/>
+        <w:jc w:val="both"/>
+        <w:rPr>
+          <w:rFonts w:ascii="Arial" w:hAnsi="Arial" w:cs="Arial"/>
+          <w:color w:val="000000" w:themeColor="text1"/>
+          <w:lang w:val="de-AT"/>
+        </w:rPr>
+      </w:pPr>
+      <w:r>
+        <w:rPr>
+          <w:rFonts w:ascii="Arial" w:hAnsi="Arial" w:cs="Arial"/>
+          <w:color w:val="000000" w:themeColor="text1"/>
+          <w:lang w:val="de-AT"/>
+        </w:rPr>
+        <w:t>Legt einen neuen Blog-Post anhand der übergebenen Daten in der Datenbank an.</w:t>
+      </w:r>
+    </w:p>
+    <w:p>
+      <w:pPr>
+        <w:pStyle w:val="Listenabsatz"/>
+        <w:spacing w:line="276" w:lineRule="auto"/>
+        <w:ind w:left="1500"/>
+        <w:jc w:val="both"/>
+        <w:rPr>
+          <w:rFonts w:ascii="Arial" w:hAnsi="Arial" w:cs="Arial"/>
+          <w:color w:val="000000" w:themeColor="text1"/>
+          <w:lang w:val="de-AT"/>
+        </w:rPr>
+      </w:pPr>
+    </w:p>
+    <w:p>
+      <w:pPr>
+        <w:pStyle w:val="Listenabsatz"/>
+        <w:numPr>
+          <w:ilvl w:val="0"/>
+          <w:numId w:val="15"/>
+        </w:numPr>
+        <w:spacing w:line="276" w:lineRule="auto"/>
+        <w:jc w:val="both"/>
+        <w:rPr>
+          <w:rFonts w:ascii="Arial" w:hAnsi="Arial" w:cs="Arial"/>
+          <w:color w:val="000000" w:themeColor="text1"/>
+          <w:lang w:val="de-AT"/>
+        </w:rPr>
+      </w:pPr>
+      <w:r>
+        <w:rPr>
+          <w:rFonts w:ascii="Arial" w:hAnsi="Arial" w:cs="Arial"/>
+          <w:color w:val="000000" w:themeColor="text1"/>
+          <w:lang w:val="de-AT"/>
+        </w:rPr>
+        <w:t>POST: ‚/getBlockEntities‘</w:t>
+      </w:r>
+    </w:p>
+    <w:p>
+      <w:pPr>
+        <w:pStyle w:val="Listenabsatz"/>
+        <w:numPr>
+          <w:ilvl w:val="1"/>
+          <w:numId w:val="15"/>
+        </w:numPr>
+        <w:spacing w:line="276" w:lineRule="auto"/>
+        <w:jc w:val="both"/>
+        <w:rPr>
+          <w:rFonts w:ascii="Arial" w:hAnsi="Arial" w:cs="Arial"/>
+          <w:color w:val="000000" w:themeColor="text1"/>
+          <w:lang w:val="de-AT"/>
+        </w:rPr>
+      </w:pPr>
+      <w:r>
+        <w:rPr>
+          <w:rFonts w:ascii="Arial" w:hAnsi="Arial" w:cs="Arial"/>
+          <w:color w:val="000000" w:themeColor="text1"/>
+          <w:lang w:val="de-AT"/>
+        </w:rPr>
+        <w:t>Gibt anhand der übergebenen Daten eine Liste aller Blog-Posts zurück auf welche ein User Zugriff hat.</w:t>
+      </w:r>
+    </w:p>
+    <w:p>
+      <w:pPr>
+        <w:pStyle w:val="Listenabsatz"/>
+        <w:spacing w:line="276" w:lineRule="auto"/>
+        <w:ind w:left="1500"/>
+        <w:jc w:val="both"/>
+        <w:rPr>
+          <w:rFonts w:ascii="Arial" w:hAnsi="Arial" w:cs="Arial"/>
+          <w:color w:val="000000" w:themeColor="text1"/>
+          <w:lang w:val="de-AT"/>
+        </w:rPr>
+      </w:pPr>
+    </w:p>
+    <w:p>
+      <w:pPr>
+        <w:pStyle w:val="Listenabsatz"/>
+        <w:numPr>
+          <w:ilvl w:val="0"/>
+          <w:numId w:val="15"/>
+        </w:numPr>
+        <w:spacing w:line="276" w:lineRule="auto"/>
+        <w:jc w:val="both"/>
+        <w:rPr>
+          <w:rFonts w:ascii="Arial" w:hAnsi="Arial" w:cs="Arial"/>
+          <w:color w:val="000000" w:themeColor="text1"/>
+          <w:lang w:val="de-AT"/>
+        </w:rPr>
+      </w:pPr>
+      <w:r>
+        <w:rPr>
+          <w:rFonts w:ascii="Arial" w:hAnsi="Arial" w:cs="Arial"/>
+          <w:color w:val="000000" w:themeColor="text1"/>
+          <w:lang w:val="de-AT"/>
+        </w:rPr>
+        <w:t>POST: ‚/addComment‘</w:t>
+      </w:r>
+    </w:p>
+    <w:p>
+      <w:pPr>
+        <w:pStyle w:val="Listenabsatz"/>
+        <w:numPr>
+          <w:ilvl w:val="1"/>
+          <w:numId w:val="15"/>
+        </w:numPr>
+        <w:spacing w:line="276" w:lineRule="auto"/>
+        <w:jc w:val="both"/>
+        <w:rPr>
+          <w:rFonts w:ascii="Arial" w:hAnsi="Arial" w:cs="Arial"/>
+          <w:color w:val="000000" w:themeColor="text1"/>
+          <w:lang w:val="de-AT"/>
+        </w:rPr>
+      </w:pPr>
+      <w:r>
+        <w:rPr>
+          <w:rFonts w:ascii="Arial" w:hAnsi="Arial" w:cs="Arial"/>
+          <w:color w:val="000000" w:themeColor="text1"/>
+          <w:lang w:val="de-AT"/>
+        </w:rPr>
+        <w:t>Legt anhand der übergebenen Daten ein neues Kommentar für einen Blog-Post in der Datenbank an.</w:t>
+      </w:r>
+    </w:p>
+    <w:p>
+      <w:pPr>
+        <w:pStyle w:val="Listenabsatz"/>
+        <w:spacing w:line="276" w:lineRule="auto"/>
+        <w:ind w:left="1500"/>
+        <w:jc w:val="both"/>
+        <w:rPr>
+          <w:rFonts w:ascii="Arial" w:hAnsi="Arial" w:cs="Arial"/>
+          <w:color w:val="000000" w:themeColor="text1"/>
+          <w:lang w:val="de-AT"/>
+        </w:rPr>
+      </w:pPr>
+    </w:p>
+    <w:p>
+      <w:pPr>
+        <w:pStyle w:val="Listenabsatz"/>
+        <w:numPr>
+          <w:ilvl w:val="0"/>
+          <w:numId w:val="15"/>
+        </w:numPr>
+        <w:spacing w:line="276" w:lineRule="auto"/>
+        <w:jc w:val="both"/>
+        <w:rPr>
+          <w:rFonts w:ascii="Arial" w:hAnsi="Arial" w:cs="Arial"/>
+          <w:color w:val="000000" w:themeColor="text1"/>
+          <w:lang w:val="de-AT"/>
+        </w:rPr>
+      </w:pPr>
+      <w:r>
+        <w:rPr>
+          <w:rFonts w:ascii="Arial" w:hAnsi="Arial" w:cs="Arial"/>
+          <w:color w:val="000000" w:themeColor="text1"/>
+          <w:lang w:val="de-AT"/>
+        </w:rPr>
+        <w:t>POST: ‚/listComments‘</w:t>
+      </w:r>
+    </w:p>
+    <w:p>
+      <w:pPr>
+        <w:pStyle w:val="Listenabsatz"/>
+        <w:numPr>
+          <w:ilvl w:val="1"/>
+          <w:numId w:val="15"/>
+        </w:numPr>
+        <w:spacing w:line="276" w:lineRule="auto"/>
+        <w:jc w:val="both"/>
+        <w:rPr>
+          <w:rFonts w:ascii="Arial" w:hAnsi="Arial" w:cs="Arial"/>
+          <w:color w:val="000000" w:themeColor="text1"/>
+          <w:lang w:val="de-AT"/>
+        </w:rPr>
+      </w:pPr>
+      <w:r>
+        <w:rPr>
+          <w:rFonts w:ascii="Arial" w:hAnsi="Arial" w:cs="Arial"/>
+          <w:color w:val="000000" w:themeColor="text1"/>
+          <w:lang w:val="de-AT"/>
+        </w:rPr>
+        <w:t>Gibt anhand der übergebenen Daten die zu einem Blog-Post gehörigen Kommentare zurück.</w:t>
+      </w:r>
+    </w:p>
+    <w:p>
+      <w:pPr>
+        <w:spacing w:line="276" w:lineRule="auto"/>
+        <w:jc w:val="both"/>
+        <w:rPr>
+          <w:rFonts w:ascii="Arial" w:hAnsi="Arial" w:cs="Arial"/>
+          <w:color w:val="000000" w:themeColor="text1"/>
+          <w:lang w:val="de-AT"/>
+        </w:rPr>
+      </w:pPr>
+    </w:p>
+    <w:p>
+      <w:pPr>
+        <w:rPr>
+          <w:rFonts w:ascii="Arial" w:hAnsi="Arial" w:cs="Arial"/>
+          <w:color w:val="000000" w:themeColor="text1"/>
+          <w:lang w:val="de-AT"/>
+        </w:rPr>
+      </w:pPr>
+    </w:p>
+    <w:p>
+      <w:pPr>
+        <w:spacing w:line="276" w:lineRule="auto"/>
+        <w:jc w:val="both"/>
+        <w:rPr>
+          <w:rFonts w:ascii="Arial" w:hAnsi="Arial" w:cs="Arial"/>
+          <w:color w:val="000000" w:themeColor="text1"/>
+          <w:lang w:val="de-AT"/>
+        </w:rPr>
+      </w:pPr>
+      <w:r>
+        <w:rPr>
+          <w:rFonts w:ascii="Arial" w:hAnsi="Arial" w:cs="Arial"/>
+          <w:color w:val="000000" w:themeColor="text1"/>
+          <w:lang w:val="de-AT"/>
+        </w:rPr>
+        <w:t>In der nachfolgenden Grafik ist das implementierte Datenbankschema dargestellt.</w:t>
+      </w:r>
+    </w:p>
+    <w:p>
+      <w:pPr>
+        <w:spacing w:line="276" w:lineRule="auto"/>
+        <w:jc w:val="both"/>
+        <w:rPr>
+          <w:rFonts w:ascii="Arial" w:hAnsi="Arial" w:cs="Arial"/>
+          <w:color w:val="000000" w:themeColor="text1"/>
+          <w:lang w:val="de-AT"/>
+        </w:rPr>
+      </w:pPr>
+      <w:r>
+        <w:rPr>
+          <w:noProof/>
+          <w:lang w:val="de-AT" w:eastAsia="de-AT"/>
+        </w:rPr>
+        <w:drawing>
+          <wp:inline distT="0" distB="0" distL="0" distR="0" wp14:anchorId="214FCFC5" wp14:editId="0DE27603">
+            <wp:extent cx="5760720" cy="4225925"/>
+            <wp:effectExtent l="0" t="0" r="0" b="0"/>
+            <wp:docPr id="1" name="Grafik 1"/>
+            <wp:cNvGraphicFramePr>
+              <a:graphicFrameLocks xmlns:a="http://schemas.openxmlformats.org/drawingml/2006/main" noChangeAspect="1"/>
+            </wp:cNvGraphicFramePr>
+            <a:graphic xmlns:a="http://schemas.openxmlformats.org/drawingml/2006/main">
+              <a:graphicData uri="http://schemas.openxmlformats.org/drawingml/2006/picture">
+                <pic:pic xmlns:pic="http://schemas.openxmlformats.org/drawingml/2006/picture">
+                  <pic:nvPicPr>
+                    <pic:cNvPr id="1" name=""/>
+                    <pic:cNvPicPr/>
+                  </pic:nvPicPr>
+                  <pic:blipFill>
+                    <a:blip r:embed="rId56"/>
+                    <a:stretch>
+                      <a:fillRect/>
+                    </a:stretch>
+                  </pic:blipFill>
+                  <pic:spPr>
+                    <a:xfrm>
+                      <a:off x="0" y="0"/>
+                      <a:ext cx="5760720" cy="4225925"/>
+                    </a:xfrm>
+                    <a:prstGeom prst="rect">
+                      <a:avLst/>
+                    </a:prstGeom>
+                  </pic:spPr>
+                </pic:pic>
+              </a:graphicData>
+            </a:graphic>
+          </wp:inline>
+        </w:drawing>
       </w:r>
     </w:p>
     <w:p>
@@ -5145,13 +6029,14 @@
           <w:lang w:val="de-AT"/>
         </w:rPr>
       </w:pPr>
-      <w:bookmarkStart w:id="12" w:name="_Toc466843405"/>
-      <w:r>
-        <w:rPr>
-          <w:rFonts w:ascii="Arial" w:hAnsi="Arial" w:cs="Arial"/>
-          <w:color w:val="000000" w:themeColor="text1"/>
-          <w:lang w:val="de-AT"/>
-        </w:rPr>
+      <w:bookmarkStart w:id="12" w:name="_Toc466919339"/>
+      <w:r>
+        <w:rPr>
+          <w:rFonts w:ascii="Arial" w:hAnsi="Arial" w:cs="Arial"/>
+          <w:color w:val="000000" w:themeColor="text1"/>
+          <w:lang w:val="de-AT"/>
+        </w:rPr>
+        <w:lastRenderedPageBreak/>
         <w:t>Benutzersicht</w:t>
       </w:r>
       <w:bookmarkEnd w:id="12"/>
@@ -5181,7 +6066,23 @@
           <w:color w:val="000000" w:themeColor="text1"/>
           <w:lang w:val="de-AT"/>
         </w:rPr>
-        <w:t>Der Blog besteht aus folgenden Elementen:</w:t>
+        <w:t xml:space="preserve">Der Blog besteht aus </w:t>
+      </w:r>
+      <w:r>
+        <w:rPr>
+          <w:rFonts w:ascii="Arial" w:hAnsi="Arial" w:cs="Arial"/>
+          <w:color w:val="000000" w:themeColor="text1"/>
+          <w:lang w:val="de-AT"/>
+        </w:rPr>
+        <w:t xml:space="preserve">den </w:t>
+      </w:r>
+      <w:r>
+        <w:rPr>
+          <w:rFonts w:ascii="Arial" w:hAnsi="Arial" w:cs="Arial"/>
+          <w:color w:val="000000" w:themeColor="text1"/>
+          <w:lang w:val="de-AT"/>
+        </w:rPr>
+        <w:t>folgenden Elementen:</w:t>
       </w:r>
     </w:p>
     <w:p>
@@ -5227,7 +6128,17 @@
           <w:color w:val="000000" w:themeColor="text1"/>
           <w:lang w:val="de-AT"/>
         </w:rPr>
-        <w:t>Gruppen („Group“) – Benutzer können geschlossene Freundesgruppen erstellen, in denen sie Beitrag verfassen können.</w:t>
+        <w:t>Gruppen („Group“) – Ben</w:t>
+      </w:r>
+      <w:bookmarkStart w:id="13" w:name="_GoBack"/>
+      <w:bookmarkEnd w:id="13"/>
+      <w:r>
+        <w:rPr>
+          <w:rFonts w:ascii="Arial" w:hAnsi="Arial" w:cs="Arial"/>
+          <w:color w:val="000000" w:themeColor="text1"/>
+          <w:lang w:val="de-AT"/>
+        </w:rPr>
+        <w:t>utzer können geschlossene Freundesgruppen erstellen, in denen sie Beitrag verfassen können.</w:t>
       </w:r>
     </w:p>
     <w:p>
@@ -5403,7 +6314,7 @@
           <w:lang w:val="de-AT"/>
         </w:rPr>
       </w:pPr>
-      <w:bookmarkStart w:id="13" w:name="_Toc466843406"/>
+      <w:bookmarkStart w:id="14" w:name="_Toc466919340"/>
       <w:r>
         <w:rPr>
           <w:rFonts w:ascii="Arial" w:hAnsi="Arial" w:cs="Arial"/>
@@ -5412,7 +6323,7 @@
         </w:rPr>
         <w:t>Erstellen eines Posts</w:t>
       </w:r>
-      <w:bookmarkEnd w:id="13"/>
+      <w:bookmarkEnd w:id="14"/>
     </w:p>
     <w:p>
       <w:pPr>
@@ -5464,7 +6375,7 @@
           <w:lang w:val="de-AT"/>
         </w:rPr>
       </w:pPr>
-      <w:bookmarkStart w:id="14" w:name="_Toc466843407"/>
+      <w:bookmarkStart w:id="15" w:name="_Toc466919341"/>
       <w:r>
         <w:rPr>
           <w:rFonts w:ascii="Arial" w:hAnsi="Arial" w:cs="Arial"/>
@@ -5473,7 +6384,7 @@
         </w:rPr>
         <w:t>Anzeigen von Posts</w:t>
       </w:r>
-      <w:bookmarkEnd w:id="14"/>
+      <w:bookmarkEnd w:id="15"/>
     </w:p>
     <w:p>
       <w:pPr>
@@ -5533,7 +6444,7 @@
           <w:lang w:val="de-AT"/>
         </w:rPr>
       </w:pPr>
-      <w:bookmarkStart w:id="15" w:name="_Toc466843408"/>
+      <w:bookmarkStart w:id="16" w:name="_Toc466919342"/>
       <w:r>
         <w:rPr>
           <w:rFonts w:ascii="Arial" w:hAnsi="Arial" w:cs="Arial"/>
@@ -5542,16 +6453,14 @@
         </w:rPr>
         <w:t>Erstellen von Gruppen</w:t>
       </w:r>
-      <w:bookmarkEnd w:id="15"/>
-    </w:p>
-    <w:p>
-      <w:pPr>
-        <w:rPr>
-          <w:lang w:val="de-AT"/>
-        </w:rPr>
-      </w:pPr>
-      <w:bookmarkStart w:id="16" w:name="_GoBack"/>
       <w:bookmarkEnd w:id="16"/>
+    </w:p>
+    <w:p>
+      <w:pPr>
+        <w:rPr>
+          <w:lang w:val="de-AT"/>
+        </w:rPr>
+      </w:pPr>
     </w:p>
     <w:p>
       <w:pPr>
@@ -5633,7 +6542,7 @@
       </w:pPr>
     </w:p>
     <w:sectPr>
-      <w:footerReference w:type="default" r:id="rId56"/>
+      <w:footerReference w:type="default" r:id="rId57"/>
       <w:pgSz w:w="11906" w:h="16838"/>
       <w:pgMar w:top="1417" w:right="1417" w:bottom="1134" w:left="1417" w:header="708" w:footer="708" w:gutter="0"/>
       <w:cols w:space="708"/>
@@ -5644,15 +6553,15 @@
 </file>
 
 <file path=word/endnotes.xml><?xml version="1.0" encoding="utf-8"?>
-<w:endnotes xmlns:ve="http://schemas.openxmlformats.org/markup-compatibility/2006" xmlns:o="urn:schemas-microsoft-com:office:office" xmlns:r="http://schemas.openxmlformats.org/officeDocument/2006/relationships" xmlns:m="http://schemas.openxmlformats.org/officeDocument/2006/math" xmlns:v="urn:schemas-microsoft-com:vml" xmlns:wp="http://schemas.openxmlformats.org/drawingml/2006/wordprocessingDrawing" xmlns:w10="urn:schemas-microsoft-com:office:word" xmlns:w="http://schemas.openxmlformats.org/wordprocessingml/2006/main" xmlns:wne="http://schemas.microsoft.com/office/word/2006/wordml">
-  <w:endnote w:type="separator" w:id="0">
+<w:endnotes xmlns:wpc="http://schemas.microsoft.com/office/word/2010/wordprocessingCanvas" xmlns:cx="http://schemas.microsoft.com/office/drawing/2014/chartex" xmlns:cx1="http://schemas.microsoft.com/office/drawing/2015/9/8/chartex" xmlns:cx2="http://schemas.microsoft.com/office/drawing/2015/10/21/chartex" xmlns:mc="http://schemas.openxmlformats.org/markup-compatibility/2006" xmlns:o="urn:schemas-microsoft-com:office:office" xmlns:r="http://schemas.openxmlformats.org/officeDocument/2006/relationships" xmlns:m="http://schemas.openxmlformats.org/officeDocument/2006/math" xmlns:v="urn:schemas-microsoft-com:vml" xmlns:wp14="http://schemas.microsoft.com/office/word/2010/wordprocessingDrawing" xmlns:wp="http://schemas.openxmlformats.org/drawingml/2006/wordprocessingDrawing" xmlns:w10="urn:schemas-microsoft-com:office:word" xmlns:w="http://schemas.openxmlformats.org/wordprocessingml/2006/main" xmlns:w14="http://schemas.microsoft.com/office/word/2010/wordml" xmlns:w15="http://schemas.microsoft.com/office/word/2012/wordml" xmlns:w16se="http://schemas.microsoft.com/office/word/2015/wordml/symex" xmlns:wpg="http://schemas.microsoft.com/office/word/2010/wordprocessingGroup" xmlns:wpi="http://schemas.microsoft.com/office/word/2010/wordprocessingInk" xmlns:wne="http://schemas.microsoft.com/office/word/2006/wordml" xmlns:wps="http://schemas.microsoft.com/office/word/2010/wordprocessingShape" mc:Ignorable="w14 w15 w16se wp14">
+  <w:endnote w:type="separator" w:id="-1">
     <w:p>
       <w:r>
         <w:separator/>
       </w:r>
     </w:p>
   </w:endnote>
-  <w:endnote w:type="continuationSeparator" w:id="1">
+  <w:endnote w:type="continuationSeparator" w:id="0">
     <w:p>
       <w:r>
         <w:continuationSeparator/>
@@ -5663,7 +6572,7 @@
 </file>
 
 <file path=word/footer1.xml><?xml version="1.0" encoding="utf-8"?>
-<w:ftr xmlns:ve="http://schemas.openxmlformats.org/markup-compatibility/2006" xmlns:o="urn:schemas-microsoft-com:office:office" xmlns:r="http://schemas.openxmlformats.org/officeDocument/2006/relationships" xmlns:m="http://schemas.openxmlformats.org/officeDocument/2006/math" xmlns:v="urn:schemas-microsoft-com:vml" xmlns:wp="http://schemas.openxmlformats.org/drawingml/2006/wordprocessingDrawing" xmlns:w10="urn:schemas-microsoft-com:office:word" xmlns:w="http://schemas.openxmlformats.org/wordprocessingml/2006/main" xmlns:wne="http://schemas.microsoft.com/office/word/2006/wordml">
+<w:ftr xmlns:wpc="http://schemas.microsoft.com/office/word/2010/wordprocessingCanvas" xmlns:cx="http://schemas.microsoft.com/office/drawing/2014/chartex" xmlns:cx1="http://schemas.microsoft.com/office/drawing/2015/9/8/chartex" xmlns:cx2="http://schemas.microsoft.com/office/drawing/2015/10/21/chartex" xmlns:mc="http://schemas.openxmlformats.org/markup-compatibility/2006" xmlns:o="urn:schemas-microsoft-com:office:office" xmlns:r="http://schemas.openxmlformats.org/officeDocument/2006/relationships" xmlns:m="http://schemas.openxmlformats.org/officeDocument/2006/math" xmlns:v="urn:schemas-microsoft-com:vml" xmlns:wp14="http://schemas.microsoft.com/office/word/2010/wordprocessingDrawing" xmlns:wp="http://schemas.openxmlformats.org/drawingml/2006/wordprocessingDrawing" xmlns:w10="urn:schemas-microsoft-com:office:word" xmlns:w="http://schemas.openxmlformats.org/wordprocessingml/2006/main" xmlns:w14="http://schemas.microsoft.com/office/word/2010/wordml" xmlns:w15="http://schemas.microsoft.com/office/word/2012/wordml" xmlns:w16se="http://schemas.microsoft.com/office/word/2015/wordml/symex" xmlns:wpg="http://schemas.microsoft.com/office/word/2010/wordprocessingGroup" xmlns:wpi="http://schemas.microsoft.com/office/word/2010/wordprocessingInk" xmlns:wne="http://schemas.microsoft.com/office/word/2006/wordml" xmlns:wps="http://schemas.microsoft.com/office/word/2010/wordprocessingShape" mc:Ignorable="w14 w15 w16se wp14">
   <w:p>
     <w:pPr>
       <w:pStyle w:val="Fuzeile"/>
@@ -5706,7 +6615,7 @@
         <w:noProof/>
         <w:lang w:val="de-AT"/>
       </w:rPr>
-      <w:t>1</w:t>
+      <w:t>7</w:t>
     </w:r>
     <w:r>
       <w:rPr>
@@ -5725,15 +6634,15 @@
 </file>
 
 <file path=word/footnotes.xml><?xml version="1.0" encoding="utf-8"?>
-<w:footnotes xmlns:ve="http://schemas.openxmlformats.org/markup-compatibility/2006" xmlns:o="urn:schemas-microsoft-com:office:office" xmlns:r="http://schemas.openxmlformats.org/officeDocument/2006/relationships" xmlns:m="http://schemas.openxmlformats.org/officeDocument/2006/math" xmlns:v="urn:schemas-microsoft-com:vml" xmlns:wp="http://schemas.openxmlformats.org/drawingml/2006/wordprocessingDrawing" xmlns:w10="urn:schemas-microsoft-com:office:word" xmlns:w="http://schemas.openxmlformats.org/wordprocessingml/2006/main" xmlns:wne="http://schemas.microsoft.com/office/word/2006/wordml">
-  <w:footnote w:type="separator" w:id="0">
+<w:footnotes xmlns:wpc="http://schemas.microsoft.com/office/word/2010/wordprocessingCanvas" xmlns:cx="http://schemas.microsoft.com/office/drawing/2014/chartex" xmlns:cx1="http://schemas.microsoft.com/office/drawing/2015/9/8/chartex" xmlns:cx2="http://schemas.microsoft.com/office/drawing/2015/10/21/chartex" xmlns:mc="http://schemas.openxmlformats.org/markup-compatibility/2006" xmlns:o="urn:schemas-microsoft-com:office:office" xmlns:r="http://schemas.openxmlformats.org/officeDocument/2006/relationships" xmlns:m="http://schemas.openxmlformats.org/officeDocument/2006/math" xmlns:v="urn:schemas-microsoft-com:vml" xmlns:wp14="http://schemas.microsoft.com/office/word/2010/wordprocessingDrawing" xmlns:wp="http://schemas.openxmlformats.org/drawingml/2006/wordprocessingDrawing" xmlns:w10="urn:schemas-microsoft-com:office:word" xmlns:w="http://schemas.openxmlformats.org/wordprocessingml/2006/main" xmlns:w14="http://schemas.microsoft.com/office/word/2010/wordml" xmlns:w15="http://schemas.microsoft.com/office/word/2012/wordml" xmlns:w16se="http://schemas.microsoft.com/office/word/2015/wordml/symex" xmlns:wpg="http://schemas.microsoft.com/office/word/2010/wordprocessingGroup" xmlns:wpi="http://schemas.microsoft.com/office/word/2010/wordprocessingInk" xmlns:wne="http://schemas.microsoft.com/office/word/2006/wordml" xmlns:wps="http://schemas.microsoft.com/office/word/2010/wordprocessingShape" mc:Ignorable="w14 w15 w16se wp14">
+  <w:footnote w:type="separator" w:id="-1">
     <w:p>
       <w:r>
         <w:separator/>
       </w:r>
     </w:p>
   </w:footnote>
-  <w:footnote w:type="continuationSeparator" w:id="1">
+  <w:footnote w:type="continuationSeparator" w:id="0">
     <w:p>
       <w:r>
         <w:continuationSeparator/>
@@ -5744,8 +6653,8 @@
 </file>
 
 <file path=word/numbering.xml><?xml version="1.0" encoding="utf-8"?>
-<w:numbering xmlns:ve="http://schemas.openxmlformats.org/markup-compatibility/2006" xmlns:o="urn:schemas-microsoft-com:office:office" xmlns:r="http://schemas.openxmlformats.org/officeDocument/2006/relationships" xmlns:m="http://schemas.openxmlformats.org/officeDocument/2006/math" xmlns:v="urn:schemas-microsoft-com:vml" xmlns:wp="http://schemas.openxmlformats.org/drawingml/2006/wordprocessingDrawing" xmlns:w10="urn:schemas-microsoft-com:office:word" xmlns:w="http://schemas.openxmlformats.org/wordprocessingml/2006/main" xmlns:wne="http://schemas.microsoft.com/office/word/2006/wordml">
-  <w:abstractNum w:abstractNumId="0">
+<w:numbering xmlns:wpc="http://schemas.microsoft.com/office/word/2010/wordprocessingCanvas" xmlns:cx="http://schemas.microsoft.com/office/drawing/2014/chartex" xmlns:cx1="http://schemas.microsoft.com/office/drawing/2015/9/8/chartex" xmlns:cx2="http://schemas.microsoft.com/office/drawing/2015/10/21/chartex" xmlns:mc="http://schemas.openxmlformats.org/markup-compatibility/2006" xmlns:o="urn:schemas-microsoft-com:office:office" xmlns:r="http://schemas.openxmlformats.org/officeDocument/2006/relationships" xmlns:m="http://schemas.openxmlformats.org/officeDocument/2006/math" xmlns:v="urn:schemas-microsoft-com:vml" xmlns:wp14="http://schemas.microsoft.com/office/word/2010/wordprocessingDrawing" xmlns:wp="http://schemas.openxmlformats.org/drawingml/2006/wordprocessingDrawing" xmlns:w10="urn:schemas-microsoft-com:office:word" xmlns:w="http://schemas.openxmlformats.org/wordprocessingml/2006/main" xmlns:w14="http://schemas.microsoft.com/office/word/2010/wordml" xmlns:w15="http://schemas.microsoft.com/office/word/2012/wordml" xmlns:w16se="http://schemas.microsoft.com/office/word/2015/wordml/symex" xmlns:wpg="http://schemas.microsoft.com/office/word/2010/wordprocessingGroup" xmlns:wpi="http://schemas.microsoft.com/office/word/2010/wordprocessingInk" xmlns:wne="http://schemas.microsoft.com/office/word/2006/wordml" xmlns:wps="http://schemas.microsoft.com/office/word/2010/wordprocessingShape" mc:Ignorable="w14 w15 w16se wp14">
+  <w:abstractNum w:abstractNumId="0" w15:restartNumberingAfterBreak="0">
     <w:nsid w:val="1D3B045B"/>
     <w:multiLevelType w:val="hybridMultilevel"/>
     <w:tmpl w:val="9FCCC798"/>
@@ -5831,7 +6740,7 @@
       </w:pPr>
     </w:lvl>
   </w:abstractNum>
-  <w:abstractNum w:abstractNumId="1">
+  <w:abstractNum w:abstractNumId="1" w15:restartNumberingAfterBreak="0">
     <w:nsid w:val="270E7B35"/>
     <w:multiLevelType w:val="multilevel"/>
     <w:tmpl w:val="DC0EC2CA"/>
@@ -5949,7 +6858,7 @@
       </w:rPr>
     </w:lvl>
   </w:abstractNum>
-  <w:abstractNum w:abstractNumId="2">
+  <w:abstractNum w:abstractNumId="2" w15:restartNumberingAfterBreak="0">
     <w:nsid w:val="2E70411B"/>
     <w:multiLevelType w:val="multilevel"/>
     <w:tmpl w:val="0D8E3B7C"/>
@@ -6067,7 +6976,7 @@
       </w:rPr>
     </w:lvl>
   </w:abstractNum>
-  <w:abstractNum w:abstractNumId="3">
+  <w:abstractNum w:abstractNumId="3" w15:restartNumberingAfterBreak="0">
     <w:nsid w:val="37667A1F"/>
     <w:multiLevelType w:val="hybridMultilevel"/>
     <w:tmpl w:val="A45E2D64"/>
@@ -6180,7 +7089,7 @@
       </w:rPr>
     </w:lvl>
   </w:abstractNum>
-  <w:abstractNum w:abstractNumId="4">
+  <w:abstractNum w:abstractNumId="4" w15:restartNumberingAfterBreak="0">
     <w:nsid w:val="4A7E75B5"/>
     <w:multiLevelType w:val="hybridMultilevel"/>
     <w:tmpl w:val="7BDC3BC0"/>
@@ -6293,7 +7202,120 @@
       </w:rPr>
     </w:lvl>
   </w:abstractNum>
-  <w:abstractNum w:abstractNumId="5">
+  <w:abstractNum w:abstractNumId="5" w15:restartNumberingAfterBreak="0">
+    <w:nsid w:val="4BEE23C3"/>
+    <w:multiLevelType w:val="hybridMultilevel"/>
+    <w:tmpl w:val="587E4B4C"/>
+    <w:lvl w:ilvl="0" w:tplc="0C070001">
+      <w:start w:val="1"/>
+      <w:numFmt w:val="bullet"/>
+      <w:lvlText w:val=""/>
+      <w:lvlJc w:val="left"/>
+      <w:pPr>
+        <w:ind w:left="780" w:hanging="360"/>
+      </w:pPr>
+      <w:rPr>
+        <w:rFonts w:ascii="Symbol" w:hAnsi="Symbol" w:hint="default"/>
+      </w:rPr>
+    </w:lvl>
+    <w:lvl w:ilvl="1" w:tplc="0C070003">
+      <w:start w:val="1"/>
+      <w:numFmt w:val="bullet"/>
+      <w:lvlText w:val="o"/>
+      <w:lvlJc w:val="left"/>
+      <w:pPr>
+        <w:ind w:left="1500" w:hanging="360"/>
+      </w:pPr>
+      <w:rPr>
+        <w:rFonts w:ascii="Courier New" w:hAnsi="Courier New" w:cs="Courier New" w:hint="default"/>
+      </w:rPr>
+    </w:lvl>
+    <w:lvl w:ilvl="2" w:tplc="0C070005" w:tentative="1">
+      <w:start w:val="1"/>
+      <w:numFmt w:val="bullet"/>
+      <w:lvlText w:val=""/>
+      <w:lvlJc w:val="left"/>
+      <w:pPr>
+        <w:ind w:left="2220" w:hanging="360"/>
+      </w:pPr>
+      <w:rPr>
+        <w:rFonts w:ascii="Wingdings" w:hAnsi="Wingdings" w:hint="default"/>
+      </w:rPr>
+    </w:lvl>
+    <w:lvl w:ilvl="3" w:tplc="0C070001" w:tentative="1">
+      <w:start w:val="1"/>
+      <w:numFmt w:val="bullet"/>
+      <w:lvlText w:val=""/>
+      <w:lvlJc w:val="left"/>
+      <w:pPr>
+        <w:ind w:left="2940" w:hanging="360"/>
+      </w:pPr>
+      <w:rPr>
+        <w:rFonts w:ascii="Symbol" w:hAnsi="Symbol" w:hint="default"/>
+      </w:rPr>
+    </w:lvl>
+    <w:lvl w:ilvl="4" w:tplc="0C070003" w:tentative="1">
+      <w:start w:val="1"/>
+      <w:numFmt w:val="bullet"/>
+      <w:lvlText w:val="o"/>
+      <w:lvlJc w:val="left"/>
+      <w:pPr>
+        <w:ind w:left="3660" w:hanging="360"/>
+      </w:pPr>
+      <w:rPr>
+        <w:rFonts w:ascii="Courier New" w:hAnsi="Courier New" w:cs="Courier New" w:hint="default"/>
+      </w:rPr>
+    </w:lvl>
+    <w:lvl w:ilvl="5" w:tplc="0C070005" w:tentative="1">
+      <w:start w:val="1"/>
+      <w:numFmt w:val="bullet"/>
+      <w:lvlText w:val=""/>
+      <w:lvlJc w:val="left"/>
+      <w:pPr>
+        <w:ind w:left="4380" w:hanging="360"/>
+      </w:pPr>
+      <w:rPr>
+        <w:rFonts w:ascii="Wingdings" w:hAnsi="Wingdings" w:hint="default"/>
+      </w:rPr>
+    </w:lvl>
+    <w:lvl w:ilvl="6" w:tplc="0C070001" w:tentative="1">
+      <w:start w:val="1"/>
+      <w:numFmt w:val="bullet"/>
+      <w:lvlText w:val=""/>
+      <w:lvlJc w:val="left"/>
+      <w:pPr>
+        <w:ind w:left="5100" w:hanging="360"/>
+      </w:pPr>
+      <w:rPr>
+        <w:rFonts w:ascii="Symbol" w:hAnsi="Symbol" w:hint="default"/>
+      </w:rPr>
+    </w:lvl>
+    <w:lvl w:ilvl="7" w:tplc="0C070003" w:tentative="1">
+      <w:start w:val="1"/>
+      <w:numFmt w:val="bullet"/>
+      <w:lvlText w:val="o"/>
+      <w:lvlJc w:val="left"/>
+      <w:pPr>
+        <w:ind w:left="5820" w:hanging="360"/>
+      </w:pPr>
+      <w:rPr>
+        <w:rFonts w:ascii="Courier New" w:hAnsi="Courier New" w:cs="Courier New" w:hint="default"/>
+      </w:rPr>
+    </w:lvl>
+    <w:lvl w:ilvl="8" w:tplc="0C070005" w:tentative="1">
+      <w:start w:val="1"/>
+      <w:numFmt w:val="bullet"/>
+      <w:lvlText w:val=""/>
+      <w:lvlJc w:val="left"/>
+      <w:pPr>
+        <w:ind w:left="6540" w:hanging="360"/>
+      </w:pPr>
+      <w:rPr>
+        <w:rFonts w:ascii="Wingdings" w:hAnsi="Wingdings" w:hint="default"/>
+      </w:rPr>
+    </w:lvl>
+  </w:abstractNum>
+  <w:abstractNum w:abstractNumId="6" w15:restartNumberingAfterBreak="0">
     <w:nsid w:val="4D057A8E"/>
     <w:multiLevelType w:val="hybridMultilevel"/>
     <w:tmpl w:val="0936A240"/>
@@ -6405,7 +7427,7 @@
       </w:rPr>
     </w:lvl>
   </w:abstractNum>
-  <w:abstractNum w:abstractNumId="6">
+  <w:abstractNum w:abstractNumId="7" w15:restartNumberingAfterBreak="0">
     <w:nsid w:val="4DA61677"/>
     <w:multiLevelType w:val="multilevel"/>
     <w:tmpl w:val="0CEC17E2"/>
@@ -6526,7 +7548,7 @@
       </w:rPr>
     </w:lvl>
   </w:abstractNum>
-  <w:abstractNum w:abstractNumId="7">
+  <w:abstractNum w:abstractNumId="8" w15:restartNumberingAfterBreak="0">
     <w:nsid w:val="57BA3B84"/>
     <w:multiLevelType w:val="hybridMultilevel"/>
     <w:tmpl w:val="DA9C0C34"/>
@@ -6639,7 +7661,7 @@
       </w:rPr>
     </w:lvl>
   </w:abstractNum>
-  <w:abstractNum w:abstractNumId="8">
+  <w:abstractNum w:abstractNumId="9" w15:restartNumberingAfterBreak="0">
     <w:nsid w:val="5FD77F88"/>
     <w:multiLevelType w:val="multilevel"/>
     <w:tmpl w:val="D448781E"/>
@@ -6752,7 +7774,7 @@
       </w:rPr>
     </w:lvl>
   </w:abstractNum>
-  <w:abstractNum w:abstractNumId="9">
+  <w:abstractNum w:abstractNumId="10" w15:restartNumberingAfterBreak="0">
     <w:nsid w:val="61A004E0"/>
     <w:multiLevelType w:val="hybridMultilevel"/>
     <w:tmpl w:val="855A6D8E"/>
@@ -6865,7 +7887,7 @@
       </w:rPr>
     </w:lvl>
   </w:abstractNum>
-  <w:abstractNum w:abstractNumId="10">
+  <w:abstractNum w:abstractNumId="11" w15:restartNumberingAfterBreak="0">
     <w:nsid w:val="6BCE7D1D"/>
     <w:multiLevelType w:val="hybridMultilevel"/>
     <w:tmpl w:val="E8F457A2"/>
@@ -6978,7 +8000,7 @@
       </w:rPr>
     </w:lvl>
   </w:abstractNum>
-  <w:abstractNum w:abstractNumId="11">
+  <w:abstractNum w:abstractNumId="12" w15:restartNumberingAfterBreak="0">
     <w:nsid w:val="6E784F62"/>
     <w:multiLevelType w:val="multilevel"/>
     <w:tmpl w:val="0D8E3B7C"/>
@@ -7096,7 +8118,7 @@
       </w:rPr>
     </w:lvl>
   </w:abstractNum>
-  <w:abstractNum w:abstractNumId="12">
+  <w:abstractNum w:abstractNumId="13" w15:restartNumberingAfterBreak="0">
     <w:nsid w:val="7B62421C"/>
     <w:multiLevelType w:val="hybridMultilevel"/>
     <w:tmpl w:val="8B7A4BC8"/>
@@ -7208,7 +8230,7 @@
       </w:rPr>
     </w:lvl>
   </w:abstractNum>
-  <w:abstractNum w:abstractNumId="13">
+  <w:abstractNum w:abstractNumId="14" w15:restartNumberingAfterBreak="0">
     <w:nsid w:val="7D255552"/>
     <w:multiLevelType w:val="hybridMultilevel"/>
     <w:tmpl w:val="1018AB5E"/>
@@ -7298,10 +8320,10 @@
     </w:lvl>
   </w:abstractNum>
   <w:num w:numId="1">
-    <w:abstractNumId w:val="13"/>
+    <w:abstractNumId w:val="14"/>
   </w:num>
   <w:num w:numId="2">
-    <w:abstractNumId w:val="8"/>
+    <w:abstractNumId w:val="9"/>
   </w:num>
   <w:num w:numId="3">
     <w:abstractNumId w:val="4"/>
@@ -7310,40 +8332,43 @@
     <w:abstractNumId w:val="1"/>
   </w:num>
   <w:num w:numId="5">
-    <w:abstractNumId w:val="10"/>
+    <w:abstractNumId w:val="11"/>
   </w:num>
   <w:num w:numId="6">
     <w:abstractNumId w:val="2"/>
   </w:num>
   <w:num w:numId="7">
-    <w:abstractNumId w:val="11"/>
+    <w:abstractNumId w:val="12"/>
   </w:num>
   <w:num w:numId="8">
-    <w:abstractNumId w:val="6"/>
+    <w:abstractNumId w:val="7"/>
   </w:num>
   <w:num w:numId="9">
-    <w:abstractNumId w:val="7"/>
+    <w:abstractNumId w:val="8"/>
   </w:num>
   <w:num w:numId="10">
     <w:abstractNumId w:val="0"/>
   </w:num>
   <w:num w:numId="11">
-    <w:abstractNumId w:val="9"/>
+    <w:abstractNumId w:val="10"/>
   </w:num>
   <w:num w:numId="12">
     <w:abstractNumId w:val="3"/>
   </w:num>
   <w:num w:numId="13">
-    <w:abstractNumId w:val="12"/>
+    <w:abstractNumId w:val="13"/>
   </w:num>
   <w:num w:numId="14">
+    <w:abstractNumId w:val="6"/>
+  </w:num>
+  <w:num w:numId="15">
     <w:abstractNumId w:val="5"/>
   </w:num>
 </w:numbering>
 </file>
 
 <file path=word/styles.xml><?xml version="1.0" encoding="utf-8"?>
-<w:styles xmlns:r="http://schemas.openxmlformats.org/officeDocument/2006/relationships" xmlns:w="http://schemas.openxmlformats.org/wordprocessingml/2006/main">
+<w:styles xmlns:mc="http://schemas.openxmlformats.org/markup-compatibility/2006" xmlns:r="http://schemas.openxmlformats.org/officeDocument/2006/relationships" xmlns:w="http://schemas.openxmlformats.org/wordprocessingml/2006/main" xmlns:w14="http://schemas.microsoft.com/office/word/2010/wordml" xmlns:w15="http://schemas.microsoft.com/office/word/2012/wordml" xmlns:w16se="http://schemas.microsoft.com/office/word/2015/wordml/symex" mc:Ignorable="w14 w15 w16se">
   <w:docDefaults>
     <w:rPrDefault>
       <w:rPr>
@@ -7355,144 +8380,379 @@
     </w:rPrDefault>
     <w:pPrDefault/>
   </w:docDefaults>
-  <w:latentStyles w:defLockedState="0" w:defUIPriority="99" w:defSemiHidden="1" w:defUnhideWhenUsed="1" w:defQFormat="0" w:count="267">
-    <w:lsdException w:name="Normal" w:semiHidden="0" w:uiPriority="0" w:unhideWhenUsed="0" w:qFormat="1"/>
-    <w:lsdException w:name="heading 1" w:semiHidden="0" w:uiPriority="9" w:unhideWhenUsed="0" w:qFormat="1"/>
-    <w:lsdException w:name="heading 2" w:uiPriority="9" w:qFormat="1"/>
-    <w:lsdException w:name="heading 3" w:uiPriority="9" w:qFormat="1"/>
-    <w:lsdException w:name="heading 4" w:uiPriority="9" w:qFormat="1"/>
-    <w:lsdException w:name="heading 5" w:uiPriority="9" w:qFormat="1"/>
-    <w:lsdException w:name="heading 6" w:uiPriority="9" w:qFormat="1"/>
-    <w:lsdException w:name="heading 7" w:uiPriority="9" w:qFormat="1"/>
-    <w:lsdException w:name="heading 8" w:uiPriority="9" w:qFormat="1"/>
-    <w:lsdException w:name="heading 9" w:uiPriority="9" w:qFormat="1"/>
-    <w:lsdException w:name="toc 1" w:uiPriority="39"/>
-    <w:lsdException w:name="toc 2" w:uiPriority="39"/>
-    <w:lsdException w:name="toc 3" w:uiPriority="39"/>
-    <w:lsdException w:name="toc 4" w:uiPriority="39"/>
-    <w:lsdException w:name="toc 5" w:uiPriority="39"/>
-    <w:lsdException w:name="toc 6" w:uiPriority="39"/>
-    <w:lsdException w:name="toc 7" w:uiPriority="39"/>
-    <w:lsdException w:name="toc 8" w:uiPriority="39"/>
-    <w:lsdException w:name="toc 9" w:uiPriority="39"/>
-    <w:lsdException w:name="caption" w:uiPriority="35" w:qFormat="1"/>
-    <w:lsdException w:name="Title" w:semiHidden="0" w:uiPriority="10" w:unhideWhenUsed="0" w:qFormat="1"/>
-    <w:lsdException w:name="Default Paragraph Font" w:uiPriority="1"/>
-    <w:lsdException w:name="Subtitle" w:semiHidden="0" w:uiPriority="11" w:unhideWhenUsed="0" w:qFormat="1"/>
-    <w:lsdException w:name="Strong" w:semiHidden="0" w:uiPriority="22" w:unhideWhenUsed="0" w:qFormat="1"/>
-    <w:lsdException w:name="Emphasis" w:semiHidden="0" w:uiPriority="20" w:unhideWhenUsed="0" w:qFormat="1"/>
-    <w:lsdException w:name="Table Grid" w:semiHidden="0" w:uiPriority="59" w:unhideWhenUsed="0"/>
-    <w:lsdException w:name="Placeholder Text" w:unhideWhenUsed="0"/>
-    <w:lsdException w:name="No Spacing" w:semiHidden="0" w:uiPriority="1" w:unhideWhenUsed="0" w:qFormat="1"/>
-    <w:lsdException w:name="Light Shading" w:semiHidden="0" w:uiPriority="60" w:unhideWhenUsed="0"/>
-    <w:lsdException w:name="Light List" w:semiHidden="0" w:uiPriority="61" w:unhideWhenUsed="0"/>
-    <w:lsdException w:name="Light Grid" w:semiHidden="0" w:uiPriority="62" w:unhideWhenUsed="0"/>
-    <w:lsdException w:name="Medium Shading 1" w:semiHidden="0" w:uiPriority="63" w:unhideWhenUsed="0"/>
-    <w:lsdException w:name="Medium Shading 2" w:semiHidden="0" w:uiPriority="64" w:unhideWhenUsed="0"/>
-    <w:lsdException w:name="Medium List 1" w:semiHidden="0" w:uiPriority="65" w:unhideWhenUsed="0"/>
-    <w:lsdException w:name="Medium List 2" w:semiHidden="0" w:uiPriority="66" w:unhideWhenUsed="0"/>
-    <w:lsdException w:name="Medium Grid 1" w:semiHidden="0" w:uiPriority="67" w:unhideWhenUsed="0"/>
-    <w:lsdException w:name="Medium Grid 2" w:semiHidden="0" w:uiPriority="68" w:unhideWhenUsed="0"/>
-    <w:lsdException w:name="Medium Grid 3" w:semiHidden="0" w:uiPriority="69" w:unhideWhenUsed="0"/>
-    <w:lsdException w:name="Dark List" w:semiHidden="0" w:uiPriority="70" w:unhideWhenUsed="0"/>
-    <w:lsdException w:name="Colorful Shading" w:semiHidden="0" w:uiPriority="71" w:unhideWhenUsed="0"/>
-    <w:lsdException w:name="Colorful List" w:semiHidden="0" w:uiPriority="72" w:unhideWhenUsed="0"/>
-    <w:lsdException w:name="Colorful Grid" w:semiHidden="0" w:uiPriority="73" w:unhideWhenUsed="0"/>
-    <w:lsdException w:name="Light Shading Accent 1" w:semiHidden="0" w:uiPriority="60" w:unhideWhenUsed="0"/>
-    <w:lsdException w:name="Light List Accent 1" w:semiHidden="0" w:uiPriority="61" w:unhideWhenUsed="0"/>
-    <w:lsdException w:name="Light Grid Accent 1" w:semiHidden="0" w:uiPriority="62" w:unhideWhenUsed="0"/>
-    <w:lsdException w:name="Medium Shading 1 Accent 1" w:semiHidden="0" w:uiPriority="63" w:unhideWhenUsed="0"/>
-    <w:lsdException w:name="Medium Shading 2 Accent 1" w:semiHidden="0" w:uiPriority="64" w:unhideWhenUsed="0"/>
-    <w:lsdException w:name="Medium List 1 Accent 1" w:semiHidden="0" w:uiPriority="65" w:unhideWhenUsed="0"/>
-    <w:lsdException w:name="Revision" w:unhideWhenUsed="0"/>
-    <w:lsdException w:name="List Paragraph" w:semiHidden="0" w:uiPriority="34" w:unhideWhenUsed="0" w:qFormat="1"/>
-    <w:lsdException w:name="Quote" w:semiHidden="0" w:uiPriority="29" w:unhideWhenUsed="0" w:qFormat="1"/>
-    <w:lsdException w:name="Intense Quote" w:semiHidden="0" w:uiPriority="30" w:unhideWhenUsed="0" w:qFormat="1"/>
-    <w:lsdException w:name="Medium List 2 Accent 1" w:semiHidden="0" w:uiPriority="66" w:unhideWhenUsed="0"/>
-    <w:lsdException w:name="Medium Grid 1 Accent 1" w:semiHidden="0" w:uiPriority="67" w:unhideWhenUsed="0"/>
-    <w:lsdException w:name="Medium Grid 2 Accent 1" w:semiHidden="0" w:uiPriority="68" w:unhideWhenUsed="0"/>
-    <w:lsdException w:name="Medium Grid 3 Accent 1" w:semiHidden="0" w:uiPriority="69" w:unhideWhenUsed="0"/>
-    <w:lsdException w:name="Dark List Accent 1" w:semiHidden="0" w:uiPriority="70" w:unhideWhenUsed="0"/>
-    <w:lsdException w:name="Colorful Shading Accent 1" w:semiHidden="0" w:uiPriority="71" w:unhideWhenUsed="0"/>
-    <w:lsdException w:name="Colorful List Accent 1" w:semiHidden="0" w:uiPriority="72" w:unhideWhenUsed="0"/>
-    <w:lsdException w:name="Colorful Grid Accent 1" w:semiHidden="0" w:uiPriority="73" w:unhideWhenUsed="0"/>
-    <w:lsdException w:name="Light Shading Accent 2" w:semiHidden="0" w:uiPriority="60" w:unhideWhenUsed="0"/>
-    <w:lsdException w:name="Light List Accent 2" w:semiHidden="0" w:uiPriority="61" w:unhideWhenUsed="0"/>
-    <w:lsdException w:name="Light Grid Accent 2" w:semiHidden="0" w:uiPriority="62" w:unhideWhenUsed="0"/>
-    <w:lsdException w:name="Medium Shading 1 Accent 2" w:semiHidden="0" w:uiPriority="63" w:unhideWhenUsed="0"/>
-    <w:lsdException w:name="Medium Shading 2 Accent 2" w:semiHidden="0" w:uiPriority="64" w:unhideWhenUsed="0"/>
-    <w:lsdException w:name="Medium List 1 Accent 2" w:semiHidden="0" w:uiPriority="65" w:unhideWhenUsed="0"/>
-    <w:lsdException w:name="Medium List 2 Accent 2" w:semiHidden="0" w:uiPriority="66" w:unhideWhenUsed="0"/>
-    <w:lsdException w:name="Medium Grid 1 Accent 2" w:semiHidden="0" w:uiPriority="67" w:unhideWhenUsed="0"/>
-    <w:lsdException w:name="Medium Grid 2 Accent 2" w:semiHidden="0" w:uiPriority="68" w:unhideWhenUsed="0"/>
-    <w:lsdException w:name="Medium Grid 3 Accent 2" w:semiHidden="0" w:uiPriority="69" w:unhideWhenUsed="0"/>
-    <w:lsdException w:name="Dark List Accent 2" w:semiHidden="0" w:uiPriority="70" w:unhideWhenUsed="0"/>
-    <w:lsdException w:name="Colorful Shading Accent 2" w:semiHidden="0" w:uiPriority="71" w:unhideWhenUsed="0"/>
-    <w:lsdException w:name="Colorful List Accent 2" w:semiHidden="0" w:uiPriority="72" w:unhideWhenUsed="0"/>
-    <w:lsdException w:name="Colorful Grid Accent 2" w:semiHidden="0" w:uiPriority="73" w:unhideWhenUsed="0"/>
-    <w:lsdException w:name="Light Shading Accent 3" w:semiHidden="0" w:uiPriority="60" w:unhideWhenUsed="0"/>
-    <w:lsdException w:name="Light List Accent 3" w:semiHidden="0" w:uiPriority="61" w:unhideWhenUsed="0"/>
-    <w:lsdException w:name="Light Grid Accent 3" w:semiHidden="0" w:uiPriority="62" w:unhideWhenUsed="0"/>
-    <w:lsdException w:name="Medium Shading 1 Accent 3" w:semiHidden="0" w:uiPriority="63" w:unhideWhenUsed="0"/>
-    <w:lsdException w:name="Medium Shading 2 Accent 3" w:semiHidden="0" w:uiPriority="64" w:unhideWhenUsed="0"/>
-    <w:lsdException w:name="Medium List 1 Accent 3" w:semiHidden="0" w:uiPriority="65" w:unhideWhenUsed="0"/>
-    <w:lsdException w:name="Medium List 2 Accent 3" w:semiHidden="0" w:uiPriority="66" w:unhideWhenUsed="0"/>
-    <w:lsdException w:name="Medium Grid 1 Accent 3" w:semiHidden="0" w:uiPriority="67" w:unhideWhenUsed="0"/>
-    <w:lsdException w:name="Medium Grid 2 Accent 3" w:semiHidden="0" w:uiPriority="68" w:unhideWhenUsed="0"/>
-    <w:lsdException w:name="Medium Grid 3 Accent 3" w:semiHidden="0" w:uiPriority="69" w:unhideWhenUsed="0"/>
-    <w:lsdException w:name="Dark List Accent 3" w:semiHidden="0" w:uiPriority="70" w:unhideWhenUsed="0"/>
-    <w:lsdException w:name="Colorful Shading Accent 3" w:semiHidden="0" w:uiPriority="71" w:unhideWhenUsed="0"/>
-    <w:lsdException w:name="Colorful List Accent 3" w:semiHidden="0" w:uiPriority="72" w:unhideWhenUsed="0"/>
-    <w:lsdException w:name="Colorful Grid Accent 3" w:semiHidden="0" w:uiPriority="73" w:unhideWhenUsed="0"/>
-    <w:lsdException w:name="Light Shading Accent 4" w:semiHidden="0" w:uiPriority="60" w:unhideWhenUsed="0"/>
-    <w:lsdException w:name="Light List Accent 4" w:semiHidden="0" w:uiPriority="61" w:unhideWhenUsed="0"/>
-    <w:lsdException w:name="Light Grid Accent 4" w:semiHidden="0" w:uiPriority="62" w:unhideWhenUsed="0"/>
-    <w:lsdException w:name="Medium Shading 1 Accent 4" w:semiHidden="0" w:uiPriority="63" w:unhideWhenUsed="0"/>
-    <w:lsdException w:name="Medium Shading 2 Accent 4" w:semiHidden="0" w:uiPriority="64" w:unhideWhenUsed="0"/>
-    <w:lsdException w:name="Medium List 1 Accent 4" w:semiHidden="0" w:uiPriority="65" w:unhideWhenUsed="0"/>
-    <w:lsdException w:name="Medium List 2 Accent 4" w:semiHidden="0" w:uiPriority="66" w:unhideWhenUsed="0"/>
-    <w:lsdException w:name="Medium Grid 1 Accent 4" w:semiHidden="0" w:uiPriority="67" w:unhideWhenUsed="0"/>
-    <w:lsdException w:name="Medium Grid 2 Accent 4" w:semiHidden="0" w:uiPriority="68" w:unhideWhenUsed="0"/>
-    <w:lsdException w:name="Medium Grid 3 Accent 4" w:semiHidden="0" w:uiPriority="69" w:unhideWhenUsed="0"/>
-    <w:lsdException w:name="Dark List Accent 4" w:semiHidden="0" w:uiPriority="70" w:unhideWhenUsed="0"/>
-    <w:lsdException w:name="Colorful Shading Accent 4" w:semiHidden="0" w:uiPriority="71" w:unhideWhenUsed="0"/>
-    <w:lsdException w:name="Colorful List Accent 4" w:semiHidden="0" w:uiPriority="72" w:unhideWhenUsed="0"/>
-    <w:lsdException w:name="Colorful Grid Accent 4" w:semiHidden="0" w:uiPriority="73" w:unhideWhenUsed="0"/>
-    <w:lsdException w:name="Light Shading Accent 5" w:semiHidden="0" w:uiPriority="60" w:unhideWhenUsed="0"/>
-    <w:lsdException w:name="Light List Accent 5" w:semiHidden="0" w:uiPriority="61" w:unhideWhenUsed="0"/>
-    <w:lsdException w:name="Light Grid Accent 5" w:semiHidden="0" w:uiPriority="62" w:unhideWhenUsed="0"/>
-    <w:lsdException w:name="Medium Shading 1 Accent 5" w:semiHidden="0" w:uiPriority="63" w:unhideWhenUsed="0"/>
-    <w:lsdException w:name="Medium Shading 2 Accent 5" w:semiHidden="0" w:uiPriority="64" w:unhideWhenUsed="0"/>
-    <w:lsdException w:name="Medium List 1 Accent 5" w:semiHidden="0" w:uiPriority="65" w:unhideWhenUsed="0"/>
-    <w:lsdException w:name="Medium List 2 Accent 5" w:semiHidden="0" w:uiPriority="66" w:unhideWhenUsed="0"/>
-    <w:lsdException w:name="Medium Grid 1 Accent 5" w:semiHidden="0" w:uiPriority="67" w:unhideWhenUsed="0"/>
-    <w:lsdException w:name="Medium Grid 2 Accent 5" w:semiHidden="0" w:uiPriority="68" w:unhideWhenUsed="0"/>
-    <w:lsdException w:name="Medium Grid 3 Accent 5" w:semiHidden="0" w:uiPriority="69" w:unhideWhenUsed="0"/>
-    <w:lsdException w:name="Dark List Accent 5" w:semiHidden="0" w:uiPriority="70" w:unhideWhenUsed="0"/>
-    <w:lsdException w:name="Colorful Shading Accent 5" w:semiHidden="0" w:uiPriority="71" w:unhideWhenUsed="0"/>
-    <w:lsdException w:name="Colorful List Accent 5" w:semiHidden="0" w:uiPriority="72" w:unhideWhenUsed="0"/>
-    <w:lsdException w:name="Colorful Grid Accent 5" w:semiHidden="0" w:uiPriority="73" w:unhideWhenUsed="0"/>
-    <w:lsdException w:name="Light Shading Accent 6" w:semiHidden="0" w:uiPriority="60" w:unhideWhenUsed="0"/>
-    <w:lsdException w:name="Light List Accent 6" w:semiHidden="0" w:uiPriority="61" w:unhideWhenUsed="0"/>
-    <w:lsdException w:name="Light Grid Accent 6" w:semiHidden="0" w:uiPriority="62" w:unhideWhenUsed="0"/>
-    <w:lsdException w:name="Medium Shading 1 Accent 6" w:semiHidden="0" w:uiPriority="63" w:unhideWhenUsed="0"/>
-    <w:lsdException w:name="Medium Shading 2 Accent 6" w:semiHidden="0" w:uiPriority="64" w:unhideWhenUsed="0"/>
-    <w:lsdException w:name="Medium List 1 Accent 6" w:semiHidden="0" w:uiPriority="65" w:unhideWhenUsed="0"/>
-    <w:lsdException w:name="Medium List 2 Accent 6" w:semiHidden="0" w:uiPriority="66" w:unhideWhenUsed="0"/>
-    <w:lsdException w:name="Medium Grid 1 Accent 6" w:semiHidden="0" w:uiPriority="67" w:unhideWhenUsed="0"/>
-    <w:lsdException w:name="Medium Grid 2 Accent 6" w:semiHidden="0" w:uiPriority="68" w:unhideWhenUsed="0"/>
-    <w:lsdException w:name="Medium Grid 3 Accent 6" w:semiHidden="0" w:uiPriority="69" w:unhideWhenUsed="0"/>
-    <w:lsdException w:name="Dark List Accent 6" w:semiHidden="0" w:uiPriority="70" w:unhideWhenUsed="0"/>
-    <w:lsdException w:name="Colorful Shading Accent 6" w:semiHidden="0" w:uiPriority="71" w:unhideWhenUsed="0"/>
-    <w:lsdException w:name="Colorful List Accent 6" w:semiHidden="0" w:uiPriority="72" w:unhideWhenUsed="0"/>
-    <w:lsdException w:name="Colorful Grid Accent 6" w:semiHidden="0" w:uiPriority="73" w:unhideWhenUsed="0"/>
-    <w:lsdException w:name="Subtle Emphasis" w:semiHidden="0" w:uiPriority="19" w:unhideWhenUsed="0" w:qFormat="1"/>
-    <w:lsdException w:name="Intense Emphasis" w:semiHidden="0" w:uiPriority="21" w:unhideWhenUsed="0" w:qFormat="1"/>
-    <w:lsdException w:name="Subtle Reference" w:semiHidden="0" w:uiPriority="31" w:unhideWhenUsed="0" w:qFormat="1"/>
-    <w:lsdException w:name="Intense Reference" w:semiHidden="0" w:uiPriority="32" w:unhideWhenUsed="0" w:qFormat="1"/>
-    <w:lsdException w:name="Book Title" w:semiHidden="0" w:uiPriority="33" w:unhideWhenUsed="0" w:qFormat="1"/>
-    <w:lsdException w:name="Bibliography" w:uiPriority="37"/>
-    <w:lsdException w:name="TOC Heading" w:uiPriority="39" w:qFormat="1"/>
+  <w:latentStyles w:defLockedState="0" w:defUIPriority="99" w:defSemiHidden="0" w:defUnhideWhenUsed="0" w:defQFormat="0" w:count="372">
+    <w:lsdException w:name="Normal" w:uiPriority="0" w:qFormat="1"/>
+    <w:lsdException w:name="heading 1" w:uiPriority="9" w:qFormat="1"/>
+    <w:lsdException w:name="heading 2" w:semiHidden="1" w:uiPriority="9" w:unhideWhenUsed="1" w:qFormat="1"/>
+    <w:lsdException w:name="heading 3" w:semiHidden="1" w:uiPriority="9" w:unhideWhenUsed="1" w:qFormat="1"/>
+    <w:lsdException w:name="heading 4" w:semiHidden="1" w:uiPriority="9" w:unhideWhenUsed="1" w:qFormat="1"/>
+    <w:lsdException w:name="heading 5" w:semiHidden="1" w:uiPriority="9" w:unhideWhenUsed="1" w:qFormat="1"/>
+    <w:lsdException w:name="heading 6" w:semiHidden="1" w:uiPriority="9" w:unhideWhenUsed="1" w:qFormat="1"/>
+    <w:lsdException w:name="heading 7" w:semiHidden="1" w:uiPriority="9" w:unhideWhenUsed="1" w:qFormat="1"/>
+    <w:lsdException w:name="heading 8" w:semiHidden="1" w:uiPriority="9" w:unhideWhenUsed="1" w:qFormat="1"/>
+    <w:lsdException w:name="heading 9" w:semiHidden="1" w:uiPriority="9" w:unhideWhenUsed="1" w:qFormat="1"/>
+    <w:lsdException w:name="index 1" w:semiHidden="1" w:unhideWhenUsed="1"/>
+    <w:lsdException w:name="index 2" w:semiHidden="1" w:unhideWhenUsed="1"/>
+    <w:lsdException w:name="index 3" w:semiHidden="1" w:unhideWhenUsed="1"/>
+    <w:lsdException w:name="index 4" w:semiHidden="1" w:unhideWhenUsed="1"/>
+    <w:lsdException w:name="index 5" w:semiHidden="1" w:unhideWhenUsed="1"/>
+    <w:lsdException w:name="index 6" w:semiHidden="1" w:unhideWhenUsed="1"/>
+    <w:lsdException w:name="index 7" w:semiHidden="1" w:unhideWhenUsed="1"/>
+    <w:lsdException w:name="index 8" w:semiHidden="1" w:unhideWhenUsed="1"/>
+    <w:lsdException w:name="index 9" w:semiHidden="1" w:unhideWhenUsed="1"/>
+    <w:lsdException w:name="toc 1" w:semiHidden="1" w:uiPriority="39" w:unhideWhenUsed="1"/>
+    <w:lsdException w:name="toc 2" w:semiHidden="1" w:uiPriority="39" w:unhideWhenUsed="1"/>
+    <w:lsdException w:name="toc 3" w:semiHidden="1" w:uiPriority="39" w:unhideWhenUsed="1"/>
+    <w:lsdException w:name="toc 4" w:semiHidden="1" w:uiPriority="39" w:unhideWhenUsed="1"/>
+    <w:lsdException w:name="toc 5" w:semiHidden="1" w:uiPriority="39" w:unhideWhenUsed="1"/>
+    <w:lsdException w:name="toc 6" w:semiHidden="1" w:uiPriority="39" w:unhideWhenUsed="1"/>
+    <w:lsdException w:name="toc 7" w:semiHidden="1" w:uiPriority="39" w:unhideWhenUsed="1"/>
+    <w:lsdException w:name="toc 8" w:semiHidden="1" w:uiPriority="39" w:unhideWhenUsed="1"/>
+    <w:lsdException w:name="toc 9" w:semiHidden="1" w:uiPriority="39" w:unhideWhenUsed="1"/>
+    <w:lsdException w:name="Normal Indent" w:semiHidden="1" w:unhideWhenUsed="1"/>
+    <w:lsdException w:name="footnote text" w:semiHidden="1" w:unhideWhenUsed="1"/>
+    <w:lsdException w:name="annotation text" w:semiHidden="1" w:unhideWhenUsed="1"/>
+    <w:lsdException w:name="header" w:semiHidden="1" w:unhideWhenUsed="1"/>
+    <w:lsdException w:name="footer" w:semiHidden="1" w:unhideWhenUsed="1"/>
+    <w:lsdException w:name="index heading" w:semiHidden="1" w:unhideWhenUsed="1"/>
+    <w:lsdException w:name="caption" w:semiHidden="1" w:uiPriority="35" w:unhideWhenUsed="1" w:qFormat="1"/>
+    <w:lsdException w:name="table of figures" w:semiHidden="1" w:unhideWhenUsed="1"/>
+    <w:lsdException w:name="envelope address" w:semiHidden="1" w:unhideWhenUsed="1"/>
+    <w:lsdException w:name="envelope return" w:semiHidden="1" w:unhideWhenUsed="1"/>
+    <w:lsdException w:name="footnote reference" w:semiHidden="1" w:unhideWhenUsed="1"/>
+    <w:lsdException w:name="annotation reference" w:semiHidden="1" w:unhideWhenUsed="1"/>
+    <w:lsdException w:name="line number" w:semiHidden="1" w:unhideWhenUsed="1"/>
+    <w:lsdException w:name="page number" w:semiHidden="1" w:unhideWhenUsed="1"/>
+    <w:lsdException w:name="endnote reference" w:semiHidden="1" w:unhideWhenUsed="1"/>
+    <w:lsdException w:name="endnote text" w:semiHidden="1" w:unhideWhenUsed="1"/>
+    <w:lsdException w:name="table of authorities" w:semiHidden="1" w:unhideWhenUsed="1"/>
+    <w:lsdException w:name="macro" w:semiHidden="1" w:unhideWhenUsed="1"/>
+    <w:lsdException w:name="toa heading" w:semiHidden="1" w:unhideWhenUsed="1"/>
+    <w:lsdException w:name="List" w:semiHidden="1" w:unhideWhenUsed="1"/>
+    <w:lsdException w:name="List Bullet" w:semiHidden="1" w:unhideWhenUsed="1"/>
+    <w:lsdException w:name="List Number" w:semiHidden="1" w:unhideWhenUsed="1"/>
+    <w:lsdException w:name="List 2" w:semiHidden="1" w:unhideWhenUsed="1"/>
+    <w:lsdException w:name="List 3" w:semiHidden="1" w:unhideWhenUsed="1"/>
+    <w:lsdException w:name="List 4" w:semiHidden="1" w:unhideWhenUsed="1"/>
+    <w:lsdException w:name="List 5" w:semiHidden="1" w:unhideWhenUsed="1"/>
+    <w:lsdException w:name="List Bullet 2" w:semiHidden="1" w:unhideWhenUsed="1"/>
+    <w:lsdException w:name="List Bullet 3" w:semiHidden="1" w:unhideWhenUsed="1"/>
+    <w:lsdException w:name="List Bullet 4" w:semiHidden="1" w:unhideWhenUsed="1"/>
+    <w:lsdException w:name="List Bullet 5" w:semiHidden="1" w:unhideWhenUsed="1"/>
+    <w:lsdException w:name="List Number 2" w:semiHidden="1" w:unhideWhenUsed="1"/>
+    <w:lsdException w:name="List Number 3" w:semiHidden="1" w:unhideWhenUsed="1"/>
+    <w:lsdException w:name="List Number 4" w:semiHidden="1" w:unhideWhenUsed="1"/>
+    <w:lsdException w:name="List Number 5" w:semiHidden="1" w:unhideWhenUsed="1"/>
+    <w:lsdException w:name="Title" w:uiPriority="10" w:qFormat="1"/>
+    <w:lsdException w:name="Closing" w:semiHidden="1" w:unhideWhenUsed="1"/>
+    <w:lsdException w:name="Signature" w:semiHidden="1" w:unhideWhenUsed="1"/>
+    <w:lsdException w:name="Default Paragraph Font" w:semiHidden="1" w:uiPriority="1" w:unhideWhenUsed="1"/>
+    <w:lsdException w:name="Body Text" w:semiHidden="1" w:unhideWhenUsed="1"/>
+    <w:lsdException w:name="Body Text Indent" w:semiHidden="1" w:unhideWhenUsed="1"/>
+    <w:lsdException w:name="List Continue" w:semiHidden="1" w:unhideWhenUsed="1"/>
+    <w:lsdException w:name="List Continue 2" w:semiHidden="1" w:unhideWhenUsed="1"/>
+    <w:lsdException w:name="List Continue 3" w:semiHidden="1" w:unhideWhenUsed="1"/>
+    <w:lsdException w:name="List Continue 4" w:semiHidden="1" w:unhideWhenUsed="1"/>
+    <w:lsdException w:name="List Continue 5" w:semiHidden="1" w:unhideWhenUsed="1"/>
+    <w:lsdException w:name="Message Header" w:semiHidden="1" w:unhideWhenUsed="1"/>
+    <w:lsdException w:name="Subtitle" w:uiPriority="11" w:qFormat="1"/>
+    <w:lsdException w:name="Salutation" w:semiHidden="1" w:unhideWhenUsed="1"/>
+    <w:lsdException w:name="Date" w:semiHidden="1" w:unhideWhenUsed="1"/>
+    <w:lsdException w:name="Body Text First Indent" w:semiHidden="1" w:unhideWhenUsed="1"/>
+    <w:lsdException w:name="Body Text First Indent 2" w:semiHidden="1" w:unhideWhenUsed="1"/>
+    <w:lsdException w:name="Note Heading" w:semiHidden="1" w:unhideWhenUsed="1"/>
+    <w:lsdException w:name="Body Text 2" w:semiHidden="1" w:unhideWhenUsed="1"/>
+    <w:lsdException w:name="Body Text 3" w:semiHidden="1" w:unhideWhenUsed="1"/>
+    <w:lsdException w:name="Body Text Indent 2" w:semiHidden="1" w:unhideWhenUsed="1"/>
+    <w:lsdException w:name="Body Text Indent 3" w:semiHidden="1" w:unhideWhenUsed="1"/>
+    <w:lsdException w:name="Block Text" w:semiHidden="1" w:unhideWhenUsed="1"/>
+    <w:lsdException w:name="Hyperlink" w:semiHidden="1" w:unhideWhenUsed="1"/>
+    <w:lsdException w:name="FollowedHyperlink" w:semiHidden="1" w:unhideWhenUsed="1"/>
+    <w:lsdException w:name="Strong" w:uiPriority="22" w:qFormat="1"/>
+    <w:lsdException w:name="Emphasis" w:uiPriority="20" w:qFormat="1"/>
+    <w:lsdException w:name="Document Map" w:semiHidden="1" w:unhideWhenUsed="1"/>
+    <w:lsdException w:name="Plain Text" w:semiHidden="1" w:unhideWhenUsed="1"/>
+    <w:lsdException w:name="E-mail Signature" w:semiHidden="1" w:unhideWhenUsed="1"/>
+    <w:lsdException w:name="HTML Top of Form" w:semiHidden="1" w:unhideWhenUsed="1"/>
+    <w:lsdException w:name="HTML Bottom of Form" w:semiHidden="1" w:unhideWhenUsed="1"/>
+    <w:lsdException w:name="Normal (Web)" w:semiHidden="1" w:unhideWhenUsed="1"/>
+    <w:lsdException w:name="HTML Acronym" w:semiHidden="1" w:unhideWhenUsed="1"/>
+    <w:lsdException w:name="HTML Address" w:semiHidden="1" w:unhideWhenUsed="1"/>
+    <w:lsdException w:name="HTML Cite" w:semiHidden="1" w:unhideWhenUsed="1"/>
+    <w:lsdException w:name="HTML Code" w:semiHidden="1" w:unhideWhenUsed="1"/>
+    <w:lsdException w:name="HTML Definition" w:semiHidden="1" w:unhideWhenUsed="1"/>
+    <w:lsdException w:name="HTML Keyboard" w:semiHidden="1" w:unhideWhenUsed="1"/>
+    <w:lsdException w:name="HTML Preformatted" w:semiHidden="1" w:unhideWhenUsed="1"/>
+    <w:lsdException w:name="HTML Sample" w:semiHidden="1" w:unhideWhenUsed="1"/>
+    <w:lsdException w:name="HTML Typewriter" w:semiHidden="1" w:unhideWhenUsed="1"/>
+    <w:lsdException w:name="HTML Variable" w:semiHidden="1" w:unhideWhenUsed="1"/>
+    <w:lsdException w:name="Normal Table" w:semiHidden="1" w:unhideWhenUsed="1"/>
+    <w:lsdException w:name="annotation subject" w:semiHidden="1" w:unhideWhenUsed="1"/>
+    <w:lsdException w:name="No List" w:semiHidden="1" w:unhideWhenUsed="1"/>
+    <w:lsdException w:name="Outline List 1" w:semiHidden="1" w:unhideWhenUsed="1"/>
+    <w:lsdException w:name="Outline List 2" w:semiHidden="1" w:unhideWhenUsed="1"/>
+    <w:lsdException w:name="Outline List 3" w:semiHidden="1" w:unhideWhenUsed="1"/>
+    <w:lsdException w:name="Table Simple 1" w:semiHidden="1" w:unhideWhenUsed="1"/>
+    <w:lsdException w:name="Table Simple 2" w:semiHidden="1" w:unhideWhenUsed="1"/>
+    <w:lsdException w:name="Table Simple 3" w:semiHidden="1" w:unhideWhenUsed="1"/>
+    <w:lsdException w:name="Table Classic 1" w:semiHidden="1" w:unhideWhenUsed="1"/>
+    <w:lsdException w:name="Table Classic 2" w:semiHidden="1" w:unhideWhenUsed="1"/>
+    <w:lsdException w:name="Table Classic 3" w:semiHidden="1" w:unhideWhenUsed="1"/>
+    <w:lsdException w:name="Table Classic 4" w:semiHidden="1" w:unhideWhenUsed="1"/>
+    <w:lsdException w:name="Table Colorful 1" w:semiHidden="1" w:unhideWhenUsed="1"/>
+    <w:lsdException w:name="Table Colorful 2" w:semiHidden="1" w:unhideWhenUsed="1"/>
+    <w:lsdException w:name="Table Colorful 3" w:semiHidden="1" w:unhideWhenUsed="1"/>
+    <w:lsdException w:name="Table Columns 1" w:semiHidden="1" w:unhideWhenUsed="1"/>
+    <w:lsdException w:name="Table Columns 2" w:semiHidden="1" w:unhideWhenUsed="1"/>
+    <w:lsdException w:name="Table Columns 3" w:semiHidden="1" w:unhideWhenUsed="1"/>
+    <w:lsdException w:name="Table Columns 4" w:semiHidden="1" w:unhideWhenUsed="1"/>
+    <w:lsdException w:name="Table Columns 5" w:semiHidden="1" w:unhideWhenUsed="1"/>
+    <w:lsdException w:name="Table Grid 1" w:semiHidden="1" w:unhideWhenUsed="1"/>
+    <w:lsdException w:name="Table Grid 2" w:semiHidden="1" w:unhideWhenUsed="1"/>
+    <w:lsdException w:name="Table Grid 3" w:semiHidden="1" w:unhideWhenUsed="1"/>
+    <w:lsdException w:name="Table Grid 4" w:semiHidden="1" w:unhideWhenUsed="1"/>
+    <w:lsdException w:name="Table Grid 5" w:semiHidden="1" w:unhideWhenUsed="1"/>
+    <w:lsdException w:name="Table Grid 6" w:semiHidden="1" w:unhideWhenUsed="1"/>
+    <w:lsdException w:name="Table Grid 7" w:semiHidden="1" w:unhideWhenUsed="1"/>
+    <w:lsdException w:name="Table Grid 8" w:semiHidden="1" w:unhideWhenUsed="1"/>
+    <w:lsdException w:name="Table List 1" w:semiHidden="1" w:unhideWhenUsed="1"/>
+    <w:lsdException w:name="Table List 2" w:semiHidden="1" w:unhideWhenUsed="1"/>
+    <w:lsdException w:name="Table List 3" w:semiHidden="1" w:unhideWhenUsed="1"/>
+    <w:lsdException w:name="Table List 4" w:semiHidden="1" w:unhideWhenUsed="1"/>
+    <w:lsdException w:name="Table List 5" w:semiHidden="1" w:unhideWhenUsed="1"/>
+    <w:lsdException w:name="Table List 6" w:semiHidden="1" w:unhideWhenUsed="1"/>
+    <w:lsdException w:name="Table List 7" w:semiHidden="1" w:unhideWhenUsed="1"/>
+    <w:lsdException w:name="Table List 8" w:semiHidden="1" w:unhideWhenUsed="1"/>
+    <w:lsdException w:name="Table 3D effects 1" w:semiHidden="1" w:unhideWhenUsed="1"/>
+    <w:lsdException w:name="Table 3D effects 2" w:semiHidden="1" w:unhideWhenUsed="1"/>
+    <w:lsdException w:name="Table 3D effects 3" w:semiHidden="1" w:unhideWhenUsed="1"/>
+    <w:lsdException w:name="Table Contemporary" w:semiHidden="1" w:unhideWhenUsed="1"/>
+    <w:lsdException w:name="Table Elegant" w:semiHidden="1" w:unhideWhenUsed="1"/>
+    <w:lsdException w:name="Table Professional" w:semiHidden="1" w:unhideWhenUsed="1"/>
+    <w:lsdException w:name="Table Subtle 1" w:semiHidden="1" w:unhideWhenUsed="1"/>
+    <w:lsdException w:name="Table Subtle 2" w:semiHidden="1" w:unhideWhenUsed="1"/>
+    <w:lsdException w:name="Table Web 1" w:semiHidden="1" w:unhideWhenUsed="1"/>
+    <w:lsdException w:name="Table Web 2" w:semiHidden="1" w:unhideWhenUsed="1"/>
+    <w:lsdException w:name="Table Web 3" w:semiHidden="1" w:unhideWhenUsed="1"/>
+    <w:lsdException w:name="Balloon Text" w:semiHidden="1" w:unhideWhenUsed="1"/>
+    <w:lsdException w:name="Table Grid" w:uiPriority="59"/>
+    <w:lsdException w:name="Table Theme" w:semiHidden="1" w:unhideWhenUsed="1"/>
+    <w:lsdException w:name="Placeholder Text" w:semiHidden="1"/>
+    <w:lsdException w:name="No Spacing" w:uiPriority="1" w:qFormat="1"/>
+    <w:lsdException w:name="Light Shading" w:uiPriority="60"/>
+    <w:lsdException w:name="Light List" w:uiPriority="61"/>
+    <w:lsdException w:name="Light Grid" w:uiPriority="62"/>
+    <w:lsdException w:name="Medium Shading 1" w:uiPriority="63"/>
+    <w:lsdException w:name="Medium Shading 2" w:uiPriority="64"/>
+    <w:lsdException w:name="Medium List 1" w:uiPriority="65"/>
+    <w:lsdException w:name="Medium List 2" w:uiPriority="66"/>
+    <w:lsdException w:name="Medium Grid 1" w:uiPriority="67"/>
+    <w:lsdException w:name="Medium Grid 2" w:uiPriority="68"/>
+    <w:lsdException w:name="Medium Grid 3" w:uiPriority="69"/>
+    <w:lsdException w:name="Dark List" w:uiPriority="70"/>
+    <w:lsdException w:name="Colorful Shading" w:uiPriority="71"/>
+    <w:lsdException w:name="Colorful List" w:uiPriority="72"/>
+    <w:lsdException w:name="Colorful Grid" w:uiPriority="73"/>
+    <w:lsdException w:name="Light Shading Accent 1" w:uiPriority="60"/>
+    <w:lsdException w:name="Light List Accent 1" w:uiPriority="61"/>
+    <w:lsdException w:name="Light Grid Accent 1" w:uiPriority="62"/>
+    <w:lsdException w:name="Medium Shading 1 Accent 1" w:uiPriority="63"/>
+    <w:lsdException w:name="Medium Shading 2 Accent 1" w:uiPriority="64"/>
+    <w:lsdException w:name="Medium List 1 Accent 1" w:uiPriority="65"/>
+    <w:lsdException w:name="Revision" w:semiHidden="1"/>
+    <w:lsdException w:name="List Paragraph" w:uiPriority="34" w:qFormat="1"/>
+    <w:lsdException w:name="Quote" w:uiPriority="29" w:qFormat="1"/>
+    <w:lsdException w:name="Intense Quote" w:uiPriority="30" w:qFormat="1"/>
+    <w:lsdException w:name="Medium List 2 Accent 1" w:uiPriority="66"/>
+    <w:lsdException w:name="Medium Grid 1 Accent 1" w:uiPriority="67"/>
+    <w:lsdException w:name="Medium Grid 2 Accent 1" w:uiPriority="68"/>
+    <w:lsdException w:name="Medium Grid 3 Accent 1" w:uiPriority="69"/>
+    <w:lsdException w:name="Dark List Accent 1" w:uiPriority="70"/>
+    <w:lsdException w:name="Colorful Shading Accent 1" w:uiPriority="71"/>
+    <w:lsdException w:name="Colorful List Accent 1" w:uiPriority="72"/>
+    <w:lsdException w:name="Colorful Grid Accent 1" w:uiPriority="73"/>
+    <w:lsdException w:name="Light Shading Accent 2" w:uiPriority="60"/>
+    <w:lsdException w:name="Light List Accent 2" w:uiPriority="61"/>
+    <w:lsdException w:name="Light Grid Accent 2" w:uiPriority="62"/>
+    <w:lsdException w:name="Medium Shading 1 Accent 2" w:uiPriority="63"/>
+    <w:lsdException w:name="Medium Shading 2 Accent 2" w:uiPriority="64"/>
+    <w:lsdException w:name="Medium List 1 Accent 2" w:uiPriority="65"/>
+    <w:lsdException w:name="Medium List 2 Accent 2" w:uiPriority="66"/>
+    <w:lsdException w:name="Medium Grid 1 Accent 2" w:uiPriority="67"/>
+    <w:lsdException w:name="Medium Grid 2 Accent 2" w:uiPriority="68"/>
+    <w:lsdException w:name="Medium Grid 3 Accent 2" w:uiPriority="69"/>
+    <w:lsdException w:name="Dark List Accent 2" w:uiPriority="70"/>
+    <w:lsdException w:name="Colorful Shading Accent 2" w:uiPriority="71"/>
+    <w:lsdException w:name="Colorful List Accent 2" w:uiPriority="72"/>
+    <w:lsdException w:name="Colorful Grid Accent 2" w:uiPriority="73"/>
+    <w:lsdException w:name="Light Shading Accent 3" w:uiPriority="60"/>
+    <w:lsdException w:name="Light List Accent 3" w:uiPriority="61"/>
+    <w:lsdException w:name="Light Grid Accent 3" w:uiPriority="62"/>
+    <w:lsdException w:name="Medium Shading 1 Accent 3" w:uiPriority="63"/>
+    <w:lsdException w:name="Medium Shading 2 Accent 3" w:uiPriority="64"/>
+    <w:lsdException w:name="Medium List 1 Accent 3" w:uiPriority="65"/>
+    <w:lsdException w:name="Medium List 2 Accent 3" w:uiPriority="66"/>
+    <w:lsdException w:name="Medium Grid 1 Accent 3" w:uiPriority="67"/>
+    <w:lsdException w:name="Medium Grid 2 Accent 3" w:uiPriority="68"/>
+    <w:lsdException w:name="Medium Grid 3 Accent 3" w:uiPriority="69"/>
+    <w:lsdException w:name="Dark List Accent 3" w:uiPriority="70"/>
+    <w:lsdException w:name="Colorful Shading Accent 3" w:uiPriority="71"/>
+    <w:lsdException w:name="Colorful List Accent 3" w:uiPriority="72"/>
+    <w:lsdException w:name="Colorful Grid Accent 3" w:uiPriority="73"/>
+    <w:lsdException w:name="Light Shading Accent 4" w:uiPriority="60"/>
+    <w:lsdException w:name="Light List Accent 4" w:uiPriority="61"/>
+    <w:lsdException w:name="Light Grid Accent 4" w:uiPriority="62"/>
+    <w:lsdException w:name="Medium Shading 1 Accent 4" w:uiPriority="63"/>
+    <w:lsdException w:name="Medium Shading 2 Accent 4" w:uiPriority="64"/>
+    <w:lsdException w:name="Medium List 1 Accent 4" w:uiPriority="65"/>
+    <w:lsdException w:name="Medium List 2 Accent 4" w:uiPriority="66"/>
+    <w:lsdException w:name="Medium Grid 1 Accent 4" w:uiPriority="67"/>
+    <w:lsdException w:name="Medium Grid 2 Accent 4" w:uiPriority="68"/>
+    <w:lsdException w:name="Medium Grid 3 Accent 4" w:uiPriority="69"/>
+    <w:lsdException w:name="Dark List Accent 4" w:uiPriority="70"/>
+    <w:lsdException w:name="Colorful Shading Accent 4" w:uiPriority="71"/>
+    <w:lsdException w:name="Colorful List Accent 4" w:uiPriority="72"/>
+    <w:lsdException w:name="Colorful Grid Accent 4" w:uiPriority="73"/>
+    <w:lsdException w:name="Light Shading Accent 5" w:uiPriority="60"/>
+    <w:lsdException w:name="Light List Accent 5" w:uiPriority="61"/>
+    <w:lsdException w:name="Light Grid Accent 5" w:uiPriority="62"/>
+    <w:lsdException w:name="Medium Shading 1 Accent 5" w:uiPriority="63"/>
+    <w:lsdException w:name="Medium Shading 2 Accent 5" w:uiPriority="64"/>
+    <w:lsdException w:name="Medium List 1 Accent 5" w:uiPriority="65"/>
+    <w:lsdException w:name="Medium List 2 Accent 5" w:uiPriority="66"/>
+    <w:lsdException w:name="Medium Grid 1 Accent 5" w:uiPriority="67"/>
+    <w:lsdException w:name="Medium Grid 2 Accent 5" w:uiPriority="68"/>
+    <w:lsdException w:name="Medium Grid 3 Accent 5" w:uiPriority="69"/>
+    <w:lsdException w:name="Dark List Accent 5" w:uiPriority="70"/>
+    <w:lsdException w:name="Colorful Shading Accent 5" w:uiPriority="71"/>
+    <w:lsdException w:name="Colorful List Accent 5" w:uiPriority="72"/>
+    <w:lsdException w:name="Colorful Grid Accent 5" w:uiPriority="73"/>
+    <w:lsdException w:name="Light Shading Accent 6" w:uiPriority="60"/>
+    <w:lsdException w:name="Light List Accent 6" w:uiPriority="61"/>
+    <w:lsdException w:name="Light Grid Accent 6" w:uiPriority="62"/>
+    <w:lsdException w:name="Medium Shading 1 Accent 6" w:uiPriority="63"/>
+    <w:lsdException w:name="Medium Shading 2 Accent 6" w:uiPriority="64"/>
+    <w:lsdException w:name="Medium List 1 Accent 6" w:uiPriority="65"/>
+    <w:lsdException w:name="Medium List 2 Accent 6" w:uiPriority="66"/>
+    <w:lsdException w:name="Medium Grid 1 Accent 6" w:uiPriority="67"/>
+    <w:lsdException w:name="Medium Grid 2 Accent 6" w:uiPriority="68"/>
+    <w:lsdException w:name="Medium Grid 3 Accent 6" w:uiPriority="69"/>
+    <w:lsdException w:name="Dark List Accent 6" w:uiPriority="70"/>
+    <w:lsdException w:name="Colorful Shading Accent 6" w:uiPriority="71"/>
+    <w:lsdException w:name="Colorful List Accent 6" w:uiPriority="72"/>
+    <w:lsdException w:name="Colorful Grid Accent 6" w:uiPriority="73"/>
+    <w:lsdException w:name="Subtle Emphasis" w:uiPriority="19" w:qFormat="1"/>
+    <w:lsdException w:name="Intense Emphasis" w:uiPriority="21" w:qFormat="1"/>
+    <w:lsdException w:name="Subtle Reference" w:uiPriority="31" w:qFormat="1"/>
+    <w:lsdException w:name="Intense Reference" w:uiPriority="32" w:qFormat="1"/>
+    <w:lsdException w:name="Book Title" w:uiPriority="33" w:qFormat="1"/>
+    <w:lsdException w:name="Bibliography" w:semiHidden="1" w:uiPriority="37" w:unhideWhenUsed="1"/>
+    <w:lsdException w:name="TOC Heading" w:semiHidden="1" w:uiPriority="39" w:unhideWhenUsed="1" w:qFormat="1"/>
+    <w:lsdException w:name="Plain Table 1" w:uiPriority="41"/>
+    <w:lsdException w:name="Plain Table 2" w:uiPriority="42"/>
+    <w:lsdException w:name="Plain Table 3" w:uiPriority="43"/>
+    <w:lsdException w:name="Plain Table 4" w:uiPriority="44"/>
+    <w:lsdException w:name="Plain Table 5" w:uiPriority="45"/>
+    <w:lsdException w:name="Grid Table Light" w:uiPriority="40"/>
+    <w:lsdException w:name="Grid Table 1 Light" w:uiPriority="46"/>
+    <w:lsdException w:name="Grid Table 2" w:uiPriority="47"/>
+    <w:lsdException w:name="Grid Table 3" w:uiPriority="48"/>
+    <w:lsdException w:name="Grid Table 4" w:uiPriority="49"/>
+    <w:lsdException w:name="Grid Table 5 Dark" w:uiPriority="50"/>
+    <w:lsdException w:name="Grid Table 6 Colorful" w:uiPriority="51"/>
+    <w:lsdException w:name="Grid Table 7 Colorful" w:uiPriority="52"/>
+    <w:lsdException w:name="Grid Table 1 Light Accent 1" w:uiPriority="46"/>
+    <w:lsdException w:name="Grid Table 2 Accent 1" w:uiPriority="47"/>
+    <w:lsdException w:name="Grid Table 3 Accent 1" w:uiPriority="48"/>
+    <w:lsdException w:name="Grid Table 4 Accent 1" w:uiPriority="49"/>
+    <w:lsdException w:name="Grid Table 5 Dark Accent 1" w:uiPriority="50"/>
+    <w:lsdException w:name="Grid Table 6 Colorful Accent 1" w:uiPriority="51"/>
+    <w:lsdException w:name="Grid Table 7 Colorful Accent 1" w:uiPriority="52"/>
+    <w:lsdException w:name="Grid Table 1 Light Accent 2" w:uiPriority="46"/>
+    <w:lsdException w:name="Grid Table 2 Accent 2" w:uiPriority="47"/>
+    <w:lsdException w:name="Grid Table 3 Accent 2" w:uiPriority="48"/>
+    <w:lsdException w:name="Grid Table 4 Accent 2" w:uiPriority="49"/>
+    <w:lsdException w:name="Grid Table 5 Dark Accent 2" w:uiPriority="50"/>
+    <w:lsdException w:name="Grid Table 6 Colorful Accent 2" w:uiPriority="51"/>
+    <w:lsdException w:name="Grid Table 7 Colorful Accent 2" w:uiPriority="52"/>
+    <w:lsdException w:name="Grid Table 1 Light Accent 3" w:uiPriority="46"/>
+    <w:lsdException w:name="Grid Table 2 Accent 3" w:uiPriority="47"/>
+    <w:lsdException w:name="Grid Table 3 Accent 3" w:uiPriority="48"/>
+    <w:lsdException w:name="Grid Table 4 Accent 3" w:uiPriority="49"/>
+    <w:lsdException w:name="Grid Table 5 Dark Accent 3" w:uiPriority="50"/>
+    <w:lsdException w:name="Grid Table 6 Colorful Accent 3" w:uiPriority="51"/>
+    <w:lsdException w:name="Grid Table 7 Colorful Accent 3" w:uiPriority="52"/>
+    <w:lsdException w:name="Grid Table 1 Light Accent 4" w:uiPriority="46"/>
+    <w:lsdException w:name="Grid Table 2 Accent 4" w:uiPriority="47"/>
+    <w:lsdException w:name="Grid Table 3 Accent 4" w:uiPriority="48"/>
+    <w:lsdException w:name="Grid Table 4 Accent 4" w:uiPriority="49"/>
+    <w:lsdException w:name="Grid Table 5 Dark Accent 4" w:uiPriority="50"/>
+    <w:lsdException w:name="Grid Table 6 Colorful Accent 4" w:uiPriority="51"/>
+    <w:lsdException w:name="Grid Table 7 Colorful Accent 4" w:uiPriority="52"/>
+    <w:lsdException w:name="Grid Table 1 Light Accent 5" w:uiPriority="46"/>
+    <w:lsdException w:name="Grid Table 2 Accent 5" w:uiPriority="47"/>
+    <w:lsdException w:name="Grid Table 3 Accent 5" w:uiPriority="48"/>
+    <w:lsdException w:name="Grid Table 4 Accent 5" w:uiPriority="49"/>
+    <w:lsdException w:name="Grid Table 5 Dark Accent 5" w:uiPriority="50"/>
+    <w:lsdException w:name="Grid Table 6 Colorful Accent 5" w:uiPriority="51"/>
+    <w:lsdException w:name="Grid Table 7 Colorful Accent 5" w:uiPriority="52"/>
+    <w:lsdException w:name="Grid Table 1 Light Accent 6" w:uiPriority="46"/>
+    <w:lsdException w:name="Grid Table 2 Accent 6" w:uiPriority="47"/>
+    <w:lsdException w:name="Grid Table 3 Accent 6" w:uiPriority="48"/>
+    <w:lsdException w:name="Grid Table 4 Accent 6" w:uiPriority="49"/>
+    <w:lsdException w:name="Grid Table 5 Dark Accent 6" w:uiPriority="50"/>
+    <w:lsdException w:name="Grid Table 6 Colorful Accent 6" w:uiPriority="51"/>
+    <w:lsdException w:name="Grid Table 7 Colorful Accent 6" w:uiPriority="52"/>
+    <w:lsdException w:name="List Table 1 Light" w:uiPriority="46"/>
+    <w:lsdException w:name="List Table 2" w:uiPriority="47"/>
+    <w:lsdException w:name="List Table 3" w:uiPriority="48"/>
+    <w:lsdException w:name="List Table 4" w:uiPriority="49"/>
+    <w:lsdException w:name="List Table 5 Dark" w:uiPriority="50"/>
+    <w:lsdException w:name="List Table 6 Colorful" w:uiPriority="51"/>
+    <w:lsdException w:name="List Table 7 Colorful" w:uiPriority="52"/>
+    <w:lsdException w:name="List Table 1 Light Accent 1" w:uiPriority="46"/>
+    <w:lsdException w:name="List Table 2 Accent 1" w:uiPriority="47"/>
+    <w:lsdException w:name="List Table 3 Accent 1" w:uiPriority="48"/>
+    <w:lsdException w:name="List Table 4 Accent 1" w:uiPriority="49"/>
+    <w:lsdException w:name="List Table 5 Dark Accent 1" w:uiPriority="50"/>
+    <w:lsdException w:name="List Table 6 Colorful Accent 1" w:uiPriority="51"/>
+    <w:lsdException w:name="List Table 7 Colorful Accent 1" w:uiPriority="52"/>
+    <w:lsdException w:name="List Table 1 Light Accent 2" w:uiPriority="46"/>
+    <w:lsdException w:name="List Table 2 Accent 2" w:uiPriority="47"/>
+    <w:lsdException w:name="List Table 3 Accent 2" w:uiPriority="48"/>
+    <w:lsdException w:name="List Table 4 Accent 2" w:uiPriority="49"/>
+    <w:lsdException w:name="List Table 5 Dark Accent 2" w:uiPriority="50"/>
+    <w:lsdException w:name="List Table 6 Colorful Accent 2" w:uiPriority="51"/>
+    <w:lsdException w:name="List Table 7 Colorful Accent 2" w:uiPriority="52"/>
+    <w:lsdException w:name="List Table 1 Light Accent 3" w:uiPriority="46"/>
+    <w:lsdException w:name="List Table 2 Accent 3" w:uiPriority="47"/>
+    <w:lsdException w:name="List Table 3 Accent 3" w:uiPriority="48"/>
+    <w:lsdException w:name="List Table 4 Accent 3" w:uiPriority="49"/>
+    <w:lsdException w:name="List Table 5 Dark Accent 3" w:uiPriority="50"/>
+    <w:lsdException w:name="List Table 6 Colorful Accent 3" w:uiPriority="51"/>
+    <w:lsdException w:name="List Table 7 Colorful Accent 3" w:uiPriority="52"/>
+    <w:lsdException w:name="List Table 1 Light Accent 4" w:uiPriority="46"/>
+    <w:lsdException w:name="List Table 2 Accent 4" w:uiPriority="47"/>
+    <w:lsdException w:name="List Table 3 Accent 4" w:uiPriority="48"/>
+    <w:lsdException w:name="List Table 4 Accent 4" w:uiPriority="49"/>
+    <w:lsdException w:name="List Table 5 Dark Accent 4" w:uiPriority="50"/>
+    <w:lsdException w:name="List Table 6 Colorful Accent 4" w:uiPriority="51"/>
+    <w:lsdException w:name="List Table 7 Colorful Accent 4" w:uiPriority="52"/>
+    <w:lsdException w:name="List Table 1 Light Accent 5" w:uiPriority="46"/>
+    <w:lsdException w:name="List Table 2 Accent 5" w:uiPriority="47"/>
+    <w:lsdException w:name="List Table 3 Accent 5" w:uiPriority="48"/>
+    <w:lsdException w:name="List Table 4 Accent 5" w:uiPriority="49"/>
+    <w:lsdException w:name="List Table 5 Dark Accent 5" w:uiPriority="50"/>
+    <w:lsdException w:name="List Table 6 Colorful Accent 5" w:uiPriority="51"/>
+    <w:lsdException w:name="List Table 7 Colorful Accent 5" w:uiPriority="52"/>
+    <w:lsdException w:name="List Table 1 Light Accent 6" w:uiPriority="46"/>
+    <w:lsdException w:name="List Table 2 Accent 6" w:uiPriority="47"/>
+    <w:lsdException w:name="List Table 3 Accent 6" w:uiPriority="48"/>
+    <w:lsdException w:name="List Table 4 Accent 6" w:uiPriority="49"/>
+    <w:lsdException w:name="List Table 5 Dark Accent 6" w:uiPriority="50"/>
+    <w:lsdException w:name="List Table 6 Colorful Accent 6" w:uiPriority="51"/>
+    <w:lsdException w:name="List Table 7 Colorful Accent 6" w:uiPriority="52"/>
+    <w:lsdException w:name="Mention" w:semiHidden="1" w:unhideWhenUsed="1"/>
   </w:latentStyles>
   <w:style w:type="paragraph" w:default="1" w:styleId="Standard">
     <w:name w:val="Normal"/>
@@ -7582,7 +8842,6 @@
     <w:uiPriority w:val="99"/>
     <w:semiHidden/>
     <w:unhideWhenUsed/>
-    <w:qFormat/>
     <w:tblPr>
       <w:tblInd w:w="0" w:type="dxa"/>
       <w:tblCellMar>
@@ -8135,7 +9394,7 @@
 </file>
 
 <file path=customXml/itemProps1.xml><?xml version="1.0" encoding="utf-8"?>
-<ds:datastoreItem xmlns:ds="http://schemas.openxmlformats.org/officeDocument/2006/customXml" ds:itemID="{AA90CD3C-E7EB-4CAC-8A64-B96F6AF104DA}">
+<ds:datastoreItem xmlns:ds="http://schemas.openxmlformats.org/officeDocument/2006/customXml" ds:itemID="{4E983773-0D8D-4269-988D-73D889EC20B2}">
   <ds:schemaRefs>
     <ds:schemaRef ds:uri="http://schemas.openxmlformats.org/officeDocument/2006/bibliography"/>
   </ds:schemaRefs>

</xml_diff>